<commit_message>
more text on shaders
</commit_message>
<xml_diff>
--- a/Oppari/Oppari.docx
+++ b/Oppari/Oppari.docx
@@ -182,14 +182,14 @@
                         </a:ln>
                         <a:extLst>
                           <a:ext uri="{909E8E84-426E-40dd-AFC4-6F175D3DCCD1}">
-                            <a14:hiddenFill xmlns:a14="http://schemas.microsoft.com/office/drawing/2010/main" xmlns:w="http://schemas.openxmlformats.org/wordprocessingml/2006/main" xmlns:w10="urn:schemas-microsoft-com:office:word" xmlns:v="urn:schemas-microsoft-com:vml" xmlns:o="urn:schemas-microsoft-com:office:office" xmlns:mv="urn:schemas-microsoft-com:mac:vml" xmlns:mo="http://schemas.microsoft.com/office/mac/office/2008/main" xmlns="">
+                            <a14:hiddenFill xmlns="" xmlns:mo="http://schemas.microsoft.com/office/mac/office/2008/main" xmlns:mv="urn:schemas-microsoft-com:mac:vml" xmlns:o="urn:schemas-microsoft-com:office:office" xmlns:v="urn:schemas-microsoft-com:vml" xmlns:w10="urn:schemas-microsoft-com:office:word" xmlns:w="http://schemas.openxmlformats.org/wordprocessingml/2006/main" xmlns:a14="http://schemas.microsoft.com/office/drawing/2010/main">
                               <a:solidFill>
                                 <a:srgbClr val="FFFFFF"/>
                               </a:solidFill>
                             </a14:hiddenFill>
                           </a:ext>
                           <a:ext uri="{91240B29-F687-4f45-9708-019B960494DF}">
-                            <a14:hiddenLine xmlns:a14="http://schemas.microsoft.com/office/drawing/2010/main" xmlns:w="http://schemas.openxmlformats.org/wordprocessingml/2006/main" xmlns:w10="urn:schemas-microsoft-com:office:word" xmlns:v="urn:schemas-microsoft-com:vml" xmlns:o="urn:schemas-microsoft-com:office:office" xmlns:mv="urn:schemas-microsoft-com:mac:vml" xmlns:mo="http://schemas.microsoft.com/office/mac/office/2008/main" xmlns="" w="0">
+                            <a14:hiddenLine xmlns="" xmlns:mo="http://schemas.microsoft.com/office/mac/office/2008/main" xmlns:mv="urn:schemas-microsoft-com:mac:vml" xmlns:o="urn:schemas-microsoft-com:office:office" xmlns:v="urn:schemas-microsoft-com:vml" xmlns:w10="urn:schemas-microsoft-com:office:word" xmlns:w="http://schemas.openxmlformats.org/wordprocessingml/2006/main" xmlns:a14="http://schemas.microsoft.com/office/drawing/2010/main" w="0">
                               <a:solidFill>
                                 <a:srgbClr val="000000"/>
                               </a:solidFill>
@@ -3596,10 +3596,37 @@
       </w:r>
       <w:proofErr w:type="spellEnd"/>
       <w:r>
-        <w:t xml:space="preserve"> et al., 2013</w:t>
-      </w:r>
-      <w:r>
-        <w:t>.</w:t>
+        <w:t xml:space="preserve">, </w:t>
+      </w:r>
+      <w:proofErr w:type="spellStart"/>
+      <w:r>
+        <w:t>Sellers</w:t>
+      </w:r>
+      <w:proofErr w:type="spellEnd"/>
+      <w:r>
+        <w:t xml:space="preserve">, </w:t>
+      </w:r>
+      <w:proofErr w:type="spellStart"/>
+      <w:r>
+        <w:t>Kessenich</w:t>
+      </w:r>
+      <w:proofErr w:type="spellEnd"/>
+      <w:r>
+        <w:t xml:space="preserve"> &amp; </w:t>
+      </w:r>
+      <w:proofErr w:type="spellStart"/>
+      <w:r>
+        <w:t>Licea</w:t>
+      </w:r>
+      <w:proofErr w:type="spellEnd"/>
+      <w:r>
+        <w:t>-Kane</w:t>
+      </w:r>
+      <w:r>
+        <w:t>, 2013</w:t>
+      </w:r>
+      <w:r>
+        <w:t>, 34-35.</w:t>
       </w:r>
       <w:r>
         <w:t>)</w:t>
@@ -4563,12 +4590,7 @@
       </w:r>
       <w:proofErr w:type="spellEnd"/>
       <w:r>
-        <w:t xml:space="preserve"> käyttäen. Aluksi GLFW alustetaan, ja sille kerrotaan, mitä OpenGL-versiota käytetään ja ett</w:t>
-      </w:r>
-      <w:bookmarkStart w:id="1" w:name="_GoBack"/>
-      <w:bookmarkEnd w:id="1"/>
-      <w:r>
-        <w:t xml:space="preserve">ä käytetään </w:t>
+        <w:t xml:space="preserve"> käyttäen. Aluksi GLFW alustetaan, ja sille kerrotaan, mitä OpenGL-versiota käytetään ja että käytetään </w:t>
       </w:r>
       <w:proofErr w:type="spellStart"/>
       <w:r>
@@ -7026,7 +7048,7 @@
           <w:color w:val="D4D4D4"/>
           <w:sz w:val="21"/>
           <w:szCs w:val="21"/>
-          <w:lang/>
+          <w:lang w:val="en-US"/>
         </w:rPr>
       </w:pPr>
       <w:r>
@@ -7035,7 +7057,7 @@
           <w:color w:val="6A9955"/>
           <w:sz w:val="21"/>
           <w:szCs w:val="21"/>
-          <w:lang/>
+          <w:lang w:val="en-US"/>
         </w:rPr>
         <w:t>// Shader with color and only positions.</w:t>
       </w:r>
@@ -7049,7 +7071,7 @@
           <w:color w:val="D4D4D4"/>
           <w:sz w:val="21"/>
           <w:szCs w:val="21"/>
-          <w:lang/>
+          <w:lang w:val="en-US"/>
         </w:rPr>
       </w:pPr>
       <w:r>
@@ -7058,7 +7080,7 @@
           <w:color w:val="C586C0"/>
           <w:sz w:val="21"/>
           <w:szCs w:val="21"/>
-          <w:lang/>
+          <w:lang w:val="en-US"/>
         </w:rPr>
         <w:t>#version 460 core</w:t>
       </w:r>
@@ -7072,7 +7094,7 @@
           <w:color w:val="D4D4D4"/>
           <w:sz w:val="21"/>
           <w:szCs w:val="21"/>
-          <w:lang/>
+          <w:lang w:val="en-US"/>
         </w:rPr>
       </w:pPr>
       <w:r>
@@ -7081,7 +7103,7 @@
           <w:color w:val="569CD6"/>
           <w:sz w:val="21"/>
           <w:szCs w:val="21"/>
-          <w:lang/>
+          <w:lang w:val="en-US"/>
         </w:rPr>
         <w:t>layout</w:t>
       </w:r>
@@ -7091,7 +7113,7 @@
           <w:color w:val="D4D4D4"/>
           <w:sz w:val="21"/>
           <w:szCs w:val="21"/>
-          <w:lang/>
+          <w:lang w:val="en-US"/>
         </w:rPr>
         <w:t> (location = </w:t>
       </w:r>
@@ -7101,7 +7123,7 @@
           <w:color w:val="B5CEA8"/>
           <w:sz w:val="21"/>
           <w:szCs w:val="21"/>
-          <w:lang/>
+          <w:lang w:val="en-US"/>
         </w:rPr>
         <w:t>0</w:t>
       </w:r>
@@ -7111,7 +7133,7 @@
           <w:color w:val="D4D4D4"/>
           <w:sz w:val="21"/>
           <w:szCs w:val="21"/>
-          <w:lang/>
+          <w:lang w:val="en-US"/>
         </w:rPr>
         <w:t>) </w:t>
       </w:r>
@@ -7121,7 +7143,7 @@
           <w:color w:val="569CD6"/>
           <w:sz w:val="21"/>
           <w:szCs w:val="21"/>
-          <w:lang/>
+          <w:lang w:val="en-US"/>
         </w:rPr>
         <w:t>in</w:t>
       </w:r>
@@ -7131,7 +7153,7 @@
           <w:color w:val="D4D4D4"/>
           <w:sz w:val="21"/>
           <w:szCs w:val="21"/>
-          <w:lang/>
+          <w:lang w:val="en-US"/>
         </w:rPr>
         <w:t> </w:t>
       </w:r>
@@ -7141,7 +7163,7 @@
           <w:color w:val="569CD6"/>
           <w:sz w:val="21"/>
           <w:szCs w:val="21"/>
-          <w:lang/>
+          <w:lang w:val="en-US"/>
         </w:rPr>
         <w:t>vec3</w:t>
       </w:r>
@@ -7151,9 +7173,31 @@
           <w:color w:val="D4D4D4"/>
           <w:sz w:val="21"/>
           <w:szCs w:val="21"/>
-          <w:lang/>
-        </w:rPr>
-        <w:t> aPos;</w:t>
+          <w:lang w:val="en-US"/>
+        </w:rPr>
+        <w:t> </w:t>
+      </w:r>
+      <w:proofErr w:type="spellStart"/>
+      <w:r>
+        <w:rPr>
+          <w:rFonts w:ascii="Consolas" w:eastAsia="Times New Roman" w:hAnsi="Consolas" w:cs="Times New Roman"/>
+          <w:color w:val="D4D4D4"/>
+          <w:sz w:val="21"/>
+          <w:szCs w:val="21"/>
+          <w:lang w:val="en-US"/>
+        </w:rPr>
+        <w:t>aPos</w:t>
+      </w:r>
+      <w:proofErr w:type="spellEnd"/>
+      <w:r>
+        <w:rPr>
+          <w:rFonts w:ascii="Consolas" w:eastAsia="Times New Roman" w:hAnsi="Consolas" w:cs="Times New Roman"/>
+          <w:color w:val="D4D4D4"/>
+          <w:sz w:val="21"/>
+          <w:szCs w:val="21"/>
+          <w:lang w:val="en-US"/>
+        </w:rPr>
+        <w:t>;</w:t>
       </w:r>
     </w:p>
     <w:p>
@@ -7165,7 +7209,7 @@
           <w:color w:val="D4D4D4"/>
           <w:sz w:val="21"/>
           <w:szCs w:val="21"/>
-          <w:lang/>
+          <w:lang w:val="en-US"/>
         </w:rPr>
       </w:pPr>
     </w:p>
@@ -7178,7 +7222,7 @@
           <w:color w:val="D4D4D4"/>
           <w:sz w:val="21"/>
           <w:szCs w:val="21"/>
-          <w:lang/>
+          <w:lang w:val="en-US"/>
         </w:rPr>
       </w:pPr>
       <w:r>
@@ -7187,7 +7231,7 @@
           <w:color w:val="569CD6"/>
           <w:sz w:val="21"/>
           <w:szCs w:val="21"/>
-          <w:lang/>
+          <w:lang w:val="en-US"/>
         </w:rPr>
         <w:t>void</w:t>
       </w:r>
@@ -7197,17 +7241,18 @@
           <w:color w:val="D4D4D4"/>
           <w:sz w:val="21"/>
           <w:szCs w:val="21"/>
-          <w:lang/>
+          <w:lang w:val="en-US"/>
         </w:rPr>
         <w:t> </w:t>
       </w:r>
+      <w:proofErr w:type="gramStart"/>
       <w:r>
         <w:rPr>
           <w:rFonts w:ascii="Consolas" w:eastAsia="Times New Roman" w:hAnsi="Consolas" w:cs="Times New Roman"/>
           <w:color w:val="DCDCAA"/>
           <w:sz w:val="21"/>
           <w:szCs w:val="21"/>
-          <w:lang/>
+          <w:lang w:val="en-US"/>
         </w:rPr>
         <w:t>main</w:t>
       </w:r>
@@ -7217,9 +7262,20 @@
           <w:color w:val="D4D4D4"/>
           <w:sz w:val="21"/>
           <w:szCs w:val="21"/>
-          <w:lang/>
-        </w:rPr>
-        <w:t>()</w:t>
+          <w:lang w:val="en-US"/>
+        </w:rPr>
+        <w:t>(</w:t>
+      </w:r>
+      <w:proofErr w:type="gramEnd"/>
+      <w:r>
+        <w:rPr>
+          <w:rFonts w:ascii="Consolas" w:eastAsia="Times New Roman" w:hAnsi="Consolas" w:cs="Times New Roman"/>
+          <w:color w:val="D4D4D4"/>
+          <w:sz w:val="21"/>
+          <w:szCs w:val="21"/>
+          <w:lang w:val="en-US"/>
+        </w:rPr>
+        <w:t>)</w:t>
       </w:r>
     </w:p>
     <w:p>
@@ -7231,16 +7287,16 @@
           <w:color w:val="D4D4D4"/>
           <w:sz w:val="21"/>
           <w:szCs w:val="21"/>
-          <w:lang/>
-        </w:rPr>
-      </w:pPr>
-      <w:r>
-        <w:rPr>
-          <w:rFonts w:ascii="Consolas" w:eastAsia="Times New Roman" w:hAnsi="Consolas" w:cs="Times New Roman"/>
-          <w:color w:val="D4D4D4"/>
-          <w:sz w:val="21"/>
-          <w:szCs w:val="21"/>
-          <w:lang/>
+          <w:lang w:val="en-US"/>
+        </w:rPr>
+      </w:pPr>
+      <w:r>
+        <w:rPr>
+          <w:rFonts w:ascii="Consolas" w:eastAsia="Times New Roman" w:hAnsi="Consolas" w:cs="Times New Roman"/>
+          <w:color w:val="D4D4D4"/>
+          <w:sz w:val="21"/>
+          <w:szCs w:val="21"/>
+          <w:lang w:val="en-US"/>
         </w:rPr>
         <w:t>{</w:t>
       </w:r>
@@ -7254,36 +7310,38 @@
           <w:color w:val="D4D4D4"/>
           <w:sz w:val="21"/>
           <w:szCs w:val="21"/>
-          <w:lang/>
-        </w:rPr>
-      </w:pPr>
-      <w:r>
-        <w:rPr>
-          <w:rFonts w:ascii="Consolas" w:eastAsia="Times New Roman" w:hAnsi="Consolas" w:cs="Times New Roman"/>
-          <w:color w:val="D4D4D4"/>
-          <w:sz w:val="21"/>
-          <w:szCs w:val="21"/>
-          <w:lang/>
+          <w:lang w:val="en-US"/>
+        </w:rPr>
+      </w:pPr>
+      <w:r>
+        <w:rPr>
+          <w:rFonts w:ascii="Consolas" w:eastAsia="Times New Roman" w:hAnsi="Consolas" w:cs="Times New Roman"/>
+          <w:color w:val="D4D4D4"/>
+          <w:sz w:val="21"/>
+          <w:szCs w:val="21"/>
+          <w:lang w:val="en-US"/>
         </w:rPr>
         <w:t>    </w:t>
       </w:r>
+      <w:proofErr w:type="spellStart"/>
       <w:r>
         <w:rPr>
           <w:rFonts w:ascii="Consolas" w:eastAsia="Times New Roman" w:hAnsi="Consolas" w:cs="Times New Roman"/>
           <w:color w:val="9CDCFE"/>
           <w:sz w:val="21"/>
           <w:szCs w:val="21"/>
-          <w:lang/>
+          <w:lang w:val="en-US"/>
         </w:rPr>
         <w:t>gl_Position</w:t>
       </w:r>
-      <w:r>
-        <w:rPr>
-          <w:rFonts w:ascii="Consolas" w:eastAsia="Times New Roman" w:hAnsi="Consolas" w:cs="Times New Roman"/>
-          <w:color w:val="D4D4D4"/>
-          <w:sz w:val="21"/>
-          <w:szCs w:val="21"/>
-          <w:lang/>
+      <w:proofErr w:type="spellEnd"/>
+      <w:r>
+        <w:rPr>
+          <w:rFonts w:ascii="Consolas" w:eastAsia="Times New Roman" w:hAnsi="Consolas" w:cs="Times New Roman"/>
+          <w:color w:val="D4D4D4"/>
+          <w:sz w:val="21"/>
+          <w:szCs w:val="21"/>
+          <w:lang w:val="en-US"/>
         </w:rPr>
         <w:t> = </w:t>
       </w:r>
@@ -7293,7 +7351,7 @@
           <w:color w:val="DCDCAA"/>
           <w:sz w:val="21"/>
           <w:szCs w:val="21"/>
-          <w:lang/>
+          <w:lang w:val="en-US"/>
         </w:rPr>
         <w:t>vec4</w:t>
       </w:r>
@@ -7303,9 +7361,31 @@
           <w:color w:val="D4D4D4"/>
           <w:sz w:val="21"/>
           <w:szCs w:val="21"/>
-          <w:lang/>
-        </w:rPr>
-        <w:t>(aPos, </w:t>
+          <w:lang w:val="en-US"/>
+        </w:rPr>
+        <w:t>(</w:t>
+      </w:r>
+      <w:proofErr w:type="spellStart"/>
+      <w:r>
+        <w:rPr>
+          <w:rFonts w:ascii="Consolas" w:eastAsia="Times New Roman" w:hAnsi="Consolas" w:cs="Times New Roman"/>
+          <w:color w:val="D4D4D4"/>
+          <w:sz w:val="21"/>
+          <w:szCs w:val="21"/>
+          <w:lang w:val="en-US"/>
+        </w:rPr>
+        <w:t>aPos</w:t>
+      </w:r>
+      <w:proofErr w:type="spellEnd"/>
+      <w:r>
+        <w:rPr>
+          <w:rFonts w:ascii="Consolas" w:eastAsia="Times New Roman" w:hAnsi="Consolas" w:cs="Times New Roman"/>
+          <w:color w:val="D4D4D4"/>
+          <w:sz w:val="21"/>
+          <w:szCs w:val="21"/>
+          <w:lang w:val="en-US"/>
+        </w:rPr>
+        <w:t>, </w:t>
       </w:r>
       <w:r>
         <w:rPr>
@@ -7313,7 +7393,7 @@
           <w:color w:val="B5CEA8"/>
           <w:sz w:val="21"/>
           <w:szCs w:val="21"/>
-          <w:lang/>
+          <w:lang w:val="en-US"/>
         </w:rPr>
         <w:t>1.0</w:t>
       </w:r>
@@ -7323,7 +7403,7 @@
           <w:color w:val="D4D4D4"/>
           <w:sz w:val="21"/>
           <w:szCs w:val="21"/>
-          <w:lang/>
+          <w:lang w:val="en-US"/>
         </w:rPr>
         <w:t>);</w:t>
       </w:r>
@@ -7337,16 +7417,16 @@
           <w:color w:val="D4D4D4"/>
           <w:sz w:val="21"/>
           <w:szCs w:val="21"/>
-          <w:lang/>
-        </w:rPr>
-      </w:pPr>
-      <w:r>
-        <w:rPr>
-          <w:rFonts w:ascii="Consolas" w:eastAsia="Times New Roman" w:hAnsi="Consolas" w:cs="Times New Roman"/>
-          <w:color w:val="D4D4D4"/>
-          <w:sz w:val="21"/>
-          <w:szCs w:val="21"/>
-          <w:lang/>
+          <w:lang w:val="en-US"/>
+        </w:rPr>
+      </w:pPr>
+      <w:r>
+        <w:rPr>
+          <w:rFonts w:ascii="Consolas" w:eastAsia="Times New Roman" w:hAnsi="Consolas" w:cs="Times New Roman"/>
+          <w:color w:val="D4D4D4"/>
+          <w:sz w:val="21"/>
+          <w:szCs w:val="21"/>
+          <w:lang w:val="en-US"/>
         </w:rPr>
         <w:t>}</w:t>
       </w:r>
@@ -7438,7 +7518,7 @@
           <w:color w:val="D4D4D4"/>
           <w:sz w:val="21"/>
           <w:szCs w:val="21"/>
-          <w:lang/>
+          <w:lang w:val="en-US"/>
         </w:rPr>
       </w:pPr>
       <w:r>
@@ -7447,7 +7527,7 @@
           <w:color w:val="6A9955"/>
           <w:sz w:val="21"/>
           <w:szCs w:val="21"/>
-          <w:lang/>
+          <w:lang w:val="en-US"/>
         </w:rPr>
         <w:t>// Shader with color and only positions.</w:t>
       </w:r>
@@ -7461,7 +7541,7 @@
           <w:color w:val="D4D4D4"/>
           <w:sz w:val="21"/>
           <w:szCs w:val="21"/>
-          <w:lang/>
+          <w:lang w:val="en-US"/>
         </w:rPr>
       </w:pPr>
       <w:r>
@@ -7470,7 +7550,7 @@
           <w:color w:val="C586C0"/>
           <w:sz w:val="21"/>
           <w:szCs w:val="21"/>
-          <w:lang/>
+          <w:lang w:val="en-US"/>
         </w:rPr>
         <w:t>#version 460 core</w:t>
       </w:r>
@@ -7484,7 +7564,7 @@
           <w:color w:val="D4D4D4"/>
           <w:sz w:val="21"/>
           <w:szCs w:val="21"/>
-          <w:lang/>
+          <w:lang w:val="en-US"/>
         </w:rPr>
       </w:pPr>
       <w:r>
@@ -7493,7 +7573,7 @@
           <w:color w:val="569CD6"/>
           <w:sz w:val="21"/>
           <w:szCs w:val="21"/>
-          <w:lang/>
+          <w:lang w:val="en-US"/>
         </w:rPr>
         <w:t>out</w:t>
       </w:r>
@@ -7503,7 +7583,7 @@
           <w:color w:val="D4D4D4"/>
           <w:sz w:val="21"/>
           <w:szCs w:val="21"/>
-          <w:lang/>
+          <w:lang w:val="en-US"/>
         </w:rPr>
         <w:t> </w:t>
       </w:r>
@@ -7513,7 +7593,7 @@
           <w:color w:val="569CD6"/>
           <w:sz w:val="21"/>
           <w:szCs w:val="21"/>
-          <w:lang/>
+          <w:lang w:val="en-US"/>
         </w:rPr>
         <w:t>vec4</w:t>
       </w:r>
@@ -7523,9 +7603,31 @@
           <w:color w:val="D4D4D4"/>
           <w:sz w:val="21"/>
           <w:szCs w:val="21"/>
-          <w:lang/>
-        </w:rPr>
-        <w:t> FragColor;</w:t>
+          <w:lang w:val="en-US"/>
+        </w:rPr>
+        <w:t> </w:t>
+      </w:r>
+      <w:proofErr w:type="spellStart"/>
+      <w:r>
+        <w:rPr>
+          <w:rFonts w:ascii="Consolas" w:eastAsia="Times New Roman" w:hAnsi="Consolas" w:cs="Times New Roman"/>
+          <w:color w:val="D4D4D4"/>
+          <w:sz w:val="21"/>
+          <w:szCs w:val="21"/>
+          <w:lang w:val="en-US"/>
+        </w:rPr>
+        <w:t>FragColor</w:t>
+      </w:r>
+      <w:proofErr w:type="spellEnd"/>
+      <w:r>
+        <w:rPr>
+          <w:rFonts w:ascii="Consolas" w:eastAsia="Times New Roman" w:hAnsi="Consolas" w:cs="Times New Roman"/>
+          <w:color w:val="D4D4D4"/>
+          <w:sz w:val="21"/>
+          <w:szCs w:val="21"/>
+          <w:lang w:val="en-US"/>
+        </w:rPr>
+        <w:t>;</w:t>
       </w:r>
     </w:p>
     <w:p>
@@ -7537,7 +7639,7 @@
           <w:color w:val="D4D4D4"/>
           <w:sz w:val="21"/>
           <w:szCs w:val="21"/>
-          <w:lang/>
+          <w:lang w:val="en-US"/>
         </w:rPr>
       </w:pPr>
     </w:p>
@@ -7550,7 +7652,7 @@
           <w:color w:val="D4D4D4"/>
           <w:sz w:val="21"/>
           <w:szCs w:val="21"/>
-          <w:lang/>
+          <w:lang w:val="en-US"/>
         </w:rPr>
       </w:pPr>
       <w:r>
@@ -7559,7 +7661,7 @@
           <w:color w:val="569CD6"/>
           <w:sz w:val="21"/>
           <w:szCs w:val="21"/>
-          <w:lang/>
+          <w:lang w:val="en-US"/>
         </w:rPr>
         <w:t>uniform</w:t>
       </w:r>
@@ -7569,7 +7671,7 @@
           <w:color w:val="D4D4D4"/>
           <w:sz w:val="21"/>
           <w:szCs w:val="21"/>
-          <w:lang/>
+          <w:lang w:val="en-US"/>
         </w:rPr>
         <w:t> </w:t>
       </w:r>
@@ -7579,7 +7681,7 @@
           <w:color w:val="569CD6"/>
           <w:sz w:val="21"/>
           <w:szCs w:val="21"/>
-          <w:lang/>
+          <w:lang w:val="en-US"/>
         </w:rPr>
         <w:t>vec4</w:t>
       </w:r>
@@ -7589,9 +7691,31 @@
           <w:color w:val="D4D4D4"/>
           <w:sz w:val="21"/>
           <w:szCs w:val="21"/>
-          <w:lang/>
-        </w:rPr>
-        <w:t> myColor;</w:t>
+          <w:lang w:val="en-US"/>
+        </w:rPr>
+        <w:t> </w:t>
+      </w:r>
+      <w:proofErr w:type="spellStart"/>
+      <w:r>
+        <w:rPr>
+          <w:rFonts w:ascii="Consolas" w:eastAsia="Times New Roman" w:hAnsi="Consolas" w:cs="Times New Roman"/>
+          <w:color w:val="D4D4D4"/>
+          <w:sz w:val="21"/>
+          <w:szCs w:val="21"/>
+          <w:lang w:val="en-US"/>
+        </w:rPr>
+        <w:t>myColor</w:t>
+      </w:r>
+      <w:proofErr w:type="spellEnd"/>
+      <w:r>
+        <w:rPr>
+          <w:rFonts w:ascii="Consolas" w:eastAsia="Times New Roman" w:hAnsi="Consolas" w:cs="Times New Roman"/>
+          <w:color w:val="D4D4D4"/>
+          <w:sz w:val="21"/>
+          <w:szCs w:val="21"/>
+          <w:lang w:val="en-US"/>
+        </w:rPr>
+        <w:t>;</w:t>
       </w:r>
     </w:p>
     <w:p>
@@ -7603,7 +7727,7 @@
           <w:color w:val="D4D4D4"/>
           <w:sz w:val="21"/>
           <w:szCs w:val="21"/>
-          <w:lang/>
+          <w:lang w:val="en-US"/>
         </w:rPr>
       </w:pPr>
     </w:p>
@@ -7616,7 +7740,7 @@
           <w:color w:val="D4D4D4"/>
           <w:sz w:val="21"/>
           <w:szCs w:val="21"/>
-          <w:lang/>
+          <w:lang w:val="en-US"/>
         </w:rPr>
       </w:pPr>
       <w:r>
@@ -7625,7 +7749,7 @@
           <w:color w:val="569CD6"/>
           <w:sz w:val="21"/>
           <w:szCs w:val="21"/>
-          <w:lang/>
+          <w:lang w:val="en-US"/>
         </w:rPr>
         <w:t>void</w:t>
       </w:r>
@@ -7635,17 +7759,18 @@
           <w:color w:val="D4D4D4"/>
           <w:sz w:val="21"/>
           <w:szCs w:val="21"/>
-          <w:lang/>
+          <w:lang w:val="en-US"/>
         </w:rPr>
         <w:t> </w:t>
       </w:r>
+      <w:proofErr w:type="gramStart"/>
       <w:r>
         <w:rPr>
           <w:rFonts w:ascii="Consolas" w:eastAsia="Times New Roman" w:hAnsi="Consolas" w:cs="Times New Roman"/>
           <w:color w:val="DCDCAA"/>
           <w:sz w:val="21"/>
           <w:szCs w:val="21"/>
-          <w:lang/>
+          <w:lang w:val="en-US"/>
         </w:rPr>
         <w:t>main</w:t>
       </w:r>
@@ -7655,9 +7780,20 @@
           <w:color w:val="D4D4D4"/>
           <w:sz w:val="21"/>
           <w:szCs w:val="21"/>
-          <w:lang/>
-        </w:rPr>
-        <w:t>()</w:t>
+          <w:lang w:val="en-US"/>
+        </w:rPr>
+        <w:t>(</w:t>
+      </w:r>
+      <w:proofErr w:type="gramEnd"/>
+      <w:r>
+        <w:rPr>
+          <w:rFonts w:ascii="Consolas" w:eastAsia="Times New Roman" w:hAnsi="Consolas" w:cs="Times New Roman"/>
+          <w:color w:val="D4D4D4"/>
+          <w:sz w:val="21"/>
+          <w:szCs w:val="21"/>
+          <w:lang w:val="en-US"/>
+        </w:rPr>
+        <w:t>)</w:t>
       </w:r>
     </w:p>
     <w:p>
@@ -7669,16 +7805,14 @@
           <w:color w:val="D4D4D4"/>
           <w:sz w:val="21"/>
           <w:szCs w:val="21"/>
-          <w:lang/>
-        </w:rPr>
-      </w:pPr>
-      <w:r>
-        <w:rPr>
-          <w:rFonts w:ascii="Consolas" w:eastAsia="Times New Roman" w:hAnsi="Consolas" w:cs="Times New Roman"/>
-          <w:color w:val="D4D4D4"/>
-          <w:sz w:val="21"/>
-          <w:szCs w:val="21"/>
-          <w:lang/>
+        </w:rPr>
+      </w:pPr>
+      <w:r>
+        <w:rPr>
+          <w:rFonts w:ascii="Consolas" w:eastAsia="Times New Roman" w:hAnsi="Consolas" w:cs="Times New Roman"/>
+          <w:color w:val="D4D4D4"/>
+          <w:sz w:val="21"/>
+          <w:szCs w:val="21"/>
         </w:rPr>
         <w:t>{</w:t>
       </w:r>
@@ -7692,16 +7826,14 @@
           <w:color w:val="D4D4D4"/>
           <w:sz w:val="21"/>
           <w:szCs w:val="21"/>
-          <w:lang/>
-        </w:rPr>
-      </w:pPr>
-      <w:r>
-        <w:rPr>
-          <w:rFonts w:ascii="Consolas" w:eastAsia="Times New Roman" w:hAnsi="Consolas" w:cs="Times New Roman"/>
-          <w:color w:val="D4D4D4"/>
-          <w:sz w:val="21"/>
-          <w:szCs w:val="21"/>
-          <w:lang/>
+        </w:rPr>
+      </w:pPr>
+      <w:r>
+        <w:rPr>
+          <w:rFonts w:ascii="Consolas" w:eastAsia="Times New Roman" w:hAnsi="Consolas" w:cs="Times New Roman"/>
+          <w:color w:val="D4D4D4"/>
+          <w:sz w:val="21"/>
+          <w:szCs w:val="21"/>
         </w:rPr>
         <w:t>    FragColor = </w:t>
       </w:r>
@@ -7711,7 +7843,6 @@
           <w:color w:val="DCDCAA"/>
           <w:sz w:val="21"/>
           <w:szCs w:val="21"/>
-          <w:lang/>
         </w:rPr>
         <w:t>vec4</w:t>
       </w:r>
@@ -7721,7 +7852,6 @@
           <w:color w:val="D4D4D4"/>
           <w:sz w:val="21"/>
           <w:szCs w:val="21"/>
-          <w:lang/>
         </w:rPr>
         <w:t>(myColor);</w:t>
       </w:r>
@@ -7735,16 +7865,14 @@
           <w:color w:val="D4D4D4"/>
           <w:sz w:val="21"/>
           <w:szCs w:val="21"/>
-          <w:lang/>
-        </w:rPr>
-      </w:pPr>
-      <w:r>
-        <w:rPr>
-          <w:rFonts w:ascii="Consolas" w:eastAsia="Times New Roman" w:hAnsi="Consolas" w:cs="Times New Roman"/>
-          <w:color w:val="D4D4D4"/>
-          <w:sz w:val="21"/>
-          <w:szCs w:val="21"/>
-          <w:lang/>
+        </w:rPr>
+      </w:pPr>
+      <w:r>
+        <w:rPr>
+          <w:rFonts w:ascii="Consolas" w:eastAsia="Times New Roman" w:hAnsi="Consolas" w:cs="Times New Roman"/>
+          <w:color w:val="D4D4D4"/>
+          <w:sz w:val="21"/>
+          <w:szCs w:val="21"/>
         </w:rPr>
         <w:t>}</w:t>
       </w:r>
@@ -8295,28 +8423,28 @@
           <w:color w:val="D4D4D4"/>
           <w:sz w:val="21"/>
           <w:szCs w:val="21"/>
+          <w:lang w:val="en-US" w:eastAsia="zh-TW"/>
+        </w:rPr>
+      </w:pPr>
+      <w:r>
+        <w:rPr>
+          <w:rFonts w:ascii="Consolas" w:eastAsia="Times New Roman" w:hAnsi="Consolas" w:cs="Times New Roman"/>
+          <w:color w:val="DCDCAA"/>
+          <w:sz w:val="21"/>
+          <w:szCs w:val="21"/>
           <w:lang w:eastAsia="zh-TW"/>
         </w:rPr>
-      </w:pPr>
+        <w:t xml:space="preserve">    </w:t>
+      </w:r>
+      <w:proofErr w:type="spellStart"/>
+      <w:proofErr w:type="gramStart"/>
       <w:r>
         <w:rPr>
           <w:rFonts w:ascii="Consolas" w:eastAsia="Times New Roman" w:hAnsi="Consolas" w:cs="Times New Roman"/>
           <w:color w:val="DCDCAA"/>
           <w:sz w:val="21"/>
           <w:szCs w:val="21"/>
-          <w:lang w:eastAsia="zh-TW"/>
-        </w:rPr>
-        <w:t xml:space="preserve">    </w:t>
-      </w:r>
-      <w:proofErr w:type="spellStart"/>
-      <w:proofErr w:type="gramStart"/>
-      <w:r>
-        <w:rPr>
-          <w:rFonts w:ascii="Consolas" w:eastAsia="Times New Roman" w:hAnsi="Consolas" w:cs="Times New Roman"/>
-          <w:color w:val="DCDCAA"/>
-          <w:sz w:val="21"/>
-          <w:szCs w:val="21"/>
-          <w:lang w:eastAsia="zh-TW"/>
+          <w:lang w:val="en-US" w:eastAsia="zh-TW"/>
         </w:rPr>
         <w:t>glGetShaderiv</w:t>
       </w:r>
@@ -8327,7 +8455,7 @@
           <w:color w:val="D4D4D4"/>
           <w:sz w:val="21"/>
           <w:szCs w:val="21"/>
-          <w:lang w:eastAsia="zh-TW"/>
+          <w:lang w:val="en-US" w:eastAsia="zh-TW"/>
         </w:rPr>
         <w:t>(</w:t>
       </w:r>
@@ -8339,7 +8467,7 @@
           <w:color w:val="D4D4D4"/>
           <w:sz w:val="21"/>
           <w:szCs w:val="21"/>
-          <w:lang w:eastAsia="zh-TW"/>
+          <w:lang w:val="en-US" w:eastAsia="zh-TW"/>
         </w:rPr>
         <w:t>vertexShader</w:t>
       </w:r>
@@ -8350,31 +8478,9 @@
           <w:color w:val="D4D4D4"/>
           <w:sz w:val="21"/>
           <w:szCs w:val="21"/>
-          <w:lang w:eastAsia="zh-TW"/>
-        </w:rPr>
-        <w:t>, GL_COMPILE_STATUS, &amp;</w:t>
-      </w:r>
-      <w:proofErr w:type="spellStart"/>
-      <w:r>
-        <w:rPr>
-          <w:rFonts w:ascii="Consolas" w:eastAsia="Times New Roman" w:hAnsi="Consolas" w:cs="Times New Roman"/>
-          <w:color w:val="D4D4D4"/>
-          <w:sz w:val="21"/>
-          <w:szCs w:val="21"/>
-          <w:lang w:eastAsia="zh-TW"/>
-        </w:rPr>
-        <w:t>success</w:t>
-      </w:r>
-      <w:proofErr w:type="spellEnd"/>
-      <w:r>
-        <w:rPr>
-          <w:rFonts w:ascii="Consolas" w:eastAsia="Times New Roman" w:hAnsi="Consolas" w:cs="Times New Roman"/>
-          <w:color w:val="D4D4D4"/>
-          <w:sz w:val="21"/>
-          <w:szCs w:val="21"/>
-          <w:lang w:eastAsia="zh-TW"/>
-        </w:rPr>
-        <w:t>);</w:t>
+          <w:lang w:val="en-US" w:eastAsia="zh-TW"/>
+        </w:rPr>
+        <w:t>, GL_COMPILE_STATUS, &amp;success);</w:t>
       </w:r>
     </w:p>
     <w:p>
@@ -8386,7 +8492,7 @@
           <w:color w:val="D4D4D4"/>
           <w:sz w:val="21"/>
           <w:szCs w:val="21"/>
-          <w:lang w:eastAsia="zh-TW"/>
+          <w:lang w:val="en-US" w:eastAsia="zh-TW"/>
         </w:rPr>
       </w:pPr>
       <w:r>
@@ -8395,22 +8501,20 @@
           <w:color w:val="C586C0"/>
           <w:sz w:val="21"/>
           <w:szCs w:val="21"/>
-          <w:lang w:eastAsia="zh-TW"/>
+          <w:lang w:val="en-US" w:eastAsia="zh-TW"/>
         </w:rPr>
         <w:t xml:space="preserve">    </w:t>
       </w:r>
-      <w:proofErr w:type="spellStart"/>
       <w:r>
         <w:rPr>
           <w:rFonts w:ascii="Consolas" w:eastAsia="Times New Roman" w:hAnsi="Consolas" w:cs="Times New Roman"/>
           <w:color w:val="C586C0"/>
           <w:sz w:val="21"/>
           <w:szCs w:val="21"/>
-          <w:lang w:eastAsia="zh-TW"/>
+          <w:lang w:val="en-US" w:eastAsia="zh-TW"/>
         </w:rPr>
         <w:t>if</w:t>
       </w:r>
-      <w:proofErr w:type="spellEnd"/>
       <w:proofErr w:type="gramStart"/>
       <w:r>
         <w:rPr>
@@ -8418,22 +8522,10 @@
           <w:color w:val="D4D4D4"/>
           <w:sz w:val="21"/>
           <w:szCs w:val="21"/>
-          <w:lang w:eastAsia="zh-TW"/>
-        </w:rPr>
-        <w:t>(!</w:t>
-      </w:r>
-      <w:proofErr w:type="spellStart"/>
-      <w:r>
-        <w:rPr>
-          <w:rFonts w:ascii="Consolas" w:eastAsia="Times New Roman" w:hAnsi="Consolas" w:cs="Times New Roman"/>
-          <w:color w:val="D4D4D4"/>
-          <w:sz w:val="21"/>
-          <w:szCs w:val="21"/>
-          <w:lang w:eastAsia="zh-TW"/>
-        </w:rPr>
-        <w:t>success</w:t>
-      </w:r>
-      <w:proofErr w:type="spellEnd"/>
+          <w:lang w:val="en-US" w:eastAsia="zh-TW"/>
+        </w:rPr>
+        <w:t>(!success</w:t>
+      </w:r>
       <w:proofErr w:type="gramEnd"/>
       <w:r>
         <w:rPr>
@@ -8441,7 +8533,7 @@
           <w:color w:val="D4D4D4"/>
           <w:sz w:val="21"/>
           <w:szCs w:val="21"/>
-          <w:lang w:eastAsia="zh-TW"/>
+          <w:lang w:val="en-US" w:eastAsia="zh-TW"/>
         </w:rPr>
         <w:t>)</w:t>
       </w:r>
@@ -8464,7 +8556,7 @@
           <w:color w:val="D4D4D4"/>
           <w:sz w:val="21"/>
           <w:szCs w:val="21"/>
-          <w:lang w:eastAsia="zh-TW"/>
+          <w:lang w:val="en-US" w:eastAsia="zh-TW"/>
         </w:rPr>
         <w:t xml:space="preserve">    </w:t>
       </w:r>
@@ -8488,9 +8580,19 @@
           <w:color w:val="D4D4D4"/>
           <w:sz w:val="21"/>
           <w:szCs w:val="21"/>
+          <w:lang w:val="sv-SE" w:eastAsia="zh-TW"/>
+        </w:rPr>
+      </w:pPr>
+      <w:r>
+        <w:rPr>
+          <w:rFonts w:ascii="Consolas" w:eastAsia="Times New Roman" w:hAnsi="Consolas" w:cs="Times New Roman"/>
+          <w:color w:val="D4D4D4"/>
+          <w:sz w:val="21"/>
+          <w:szCs w:val="21"/>
           <w:lang w:eastAsia="zh-TW"/>
         </w:rPr>
-      </w:pPr>
+        <w:t>    </w:t>
+      </w:r>
       <w:r>
         <w:rPr>
           <w:rFonts w:ascii="Consolas" w:eastAsia="Times New Roman" w:hAnsi="Consolas" w:cs="Times New Roman"/>
@@ -8499,16 +8601,6 @@
           <w:szCs w:val="21"/>
           <w:lang w:eastAsia="zh-TW"/>
         </w:rPr>
-        <w:t>    </w:t>
-      </w:r>
-      <w:r>
-        <w:rPr>
-          <w:rFonts w:ascii="Consolas" w:eastAsia="Times New Roman" w:hAnsi="Consolas" w:cs="Times New Roman"/>
-          <w:color w:val="D4D4D4"/>
-          <w:sz w:val="21"/>
-          <w:szCs w:val="21"/>
-          <w:lang w:eastAsia="zh-TW"/>
-        </w:rPr>
         <w:t xml:space="preserve">    </w:t>
       </w:r>
       <w:proofErr w:type="spellStart"/>
@@ -8519,7 +8611,7 @@
           <w:color w:val="DCDCAA"/>
           <w:sz w:val="21"/>
           <w:szCs w:val="21"/>
-          <w:lang w:eastAsia="zh-TW"/>
+          <w:lang w:val="sv-SE" w:eastAsia="zh-TW"/>
         </w:rPr>
         <w:t>glGetShaderInfoLog</w:t>
       </w:r>
@@ -8530,7 +8622,7 @@
           <w:color w:val="D4D4D4"/>
           <w:sz w:val="21"/>
           <w:szCs w:val="21"/>
-          <w:lang w:eastAsia="zh-TW"/>
+          <w:lang w:val="sv-SE" w:eastAsia="zh-TW"/>
         </w:rPr>
         <w:t>(</w:t>
       </w:r>
@@ -8542,7 +8634,7 @@
           <w:color w:val="D4D4D4"/>
           <w:sz w:val="21"/>
           <w:szCs w:val="21"/>
-          <w:lang w:eastAsia="zh-TW"/>
+          <w:lang w:val="sv-SE" w:eastAsia="zh-TW"/>
         </w:rPr>
         <w:t>vertex</w:t>
       </w:r>
@@ -8553,7 +8645,7 @@
           <w:color w:val="D4D4D4"/>
           <w:sz w:val="21"/>
           <w:szCs w:val="21"/>
-          <w:lang w:eastAsia="zh-TW"/>
+          <w:lang w:val="sv-SE" w:eastAsia="zh-TW"/>
         </w:rPr>
         <w:t>, </w:t>
       </w:r>
@@ -8563,7 +8655,7 @@
           <w:color w:val="B5CEA8"/>
           <w:sz w:val="21"/>
           <w:szCs w:val="21"/>
-          <w:lang w:eastAsia="zh-TW"/>
+          <w:lang w:val="sv-SE" w:eastAsia="zh-TW"/>
         </w:rPr>
         <w:t>512</w:t>
       </w:r>
@@ -8573,7 +8665,7 @@
           <w:color w:val="D4D4D4"/>
           <w:sz w:val="21"/>
           <w:szCs w:val="21"/>
-          <w:lang w:eastAsia="zh-TW"/>
+          <w:lang w:val="sv-SE" w:eastAsia="zh-TW"/>
         </w:rPr>
         <w:t>, </w:t>
       </w:r>
@@ -8583,7 +8675,7 @@
           <w:color w:val="569CD6"/>
           <w:sz w:val="21"/>
           <w:szCs w:val="21"/>
-          <w:lang w:eastAsia="zh-TW"/>
+          <w:lang w:val="sv-SE" w:eastAsia="zh-TW"/>
         </w:rPr>
         <w:t>NULL</w:t>
       </w:r>
@@ -8593,7 +8685,7 @@
           <w:color w:val="D4D4D4"/>
           <w:sz w:val="21"/>
           <w:szCs w:val="21"/>
-          <w:lang w:eastAsia="zh-TW"/>
+          <w:lang w:val="sv-SE" w:eastAsia="zh-TW"/>
         </w:rPr>
         <w:t>, </w:t>
       </w:r>
@@ -8604,7 +8696,7 @@
           <w:color w:val="D4D4D4"/>
           <w:sz w:val="21"/>
           <w:szCs w:val="21"/>
-          <w:lang w:eastAsia="zh-TW"/>
+          <w:lang w:val="sv-SE" w:eastAsia="zh-TW"/>
         </w:rPr>
         <w:t>infoLog</w:t>
       </w:r>
@@ -8615,7 +8707,7 @@
           <w:color w:val="D4D4D4"/>
           <w:sz w:val="21"/>
           <w:szCs w:val="21"/>
-          <w:lang w:eastAsia="zh-TW"/>
+          <w:lang w:val="sv-SE" w:eastAsia="zh-TW"/>
         </w:rPr>
         <w:t>);</w:t>
       </w:r>
@@ -8638,51 +8730,185 @@
           <w:color w:val="D4D4D4"/>
           <w:sz w:val="21"/>
           <w:szCs w:val="21"/>
+          <w:lang w:val="sv-SE" w:eastAsia="zh-TW"/>
+        </w:rPr>
+        <w:t xml:space="preserve">    </w:t>
+      </w:r>
+      <w:r>
+        <w:rPr>
+          <w:rFonts w:ascii="Consolas" w:eastAsia="Times New Roman" w:hAnsi="Consolas" w:cs="Times New Roman"/>
+          <w:color w:val="D4D4D4"/>
+          <w:sz w:val="21"/>
+          <w:szCs w:val="21"/>
+          <w:lang w:val="sv-SE" w:eastAsia="zh-TW"/>
+        </w:rPr>
+        <w:t xml:space="preserve">    </w:t>
+      </w:r>
+      <w:proofErr w:type="spellStart"/>
+      <w:proofErr w:type="gramStart"/>
+      <w:r>
+        <w:rPr>
+          <w:rFonts w:ascii="Consolas" w:eastAsia="Times New Roman" w:hAnsi="Consolas" w:cs="Times New Roman"/>
+          <w:color w:val="4EC9B0"/>
+          <w:sz w:val="21"/>
+          <w:szCs w:val="21"/>
+          <w:lang w:val="sv-SE" w:eastAsia="zh-TW"/>
+        </w:rPr>
+        <w:t>std</w:t>
+      </w:r>
+      <w:proofErr w:type="spellEnd"/>
+      <w:r>
+        <w:rPr>
+          <w:rFonts w:ascii="Consolas" w:eastAsia="Times New Roman" w:hAnsi="Consolas" w:cs="Times New Roman"/>
+          <w:color w:val="D4D4D4"/>
+          <w:sz w:val="21"/>
+          <w:szCs w:val="21"/>
+          <w:lang w:val="sv-SE" w:eastAsia="zh-TW"/>
+        </w:rPr>
+        <w:t>::</w:t>
+      </w:r>
+      <w:proofErr w:type="spellStart"/>
+      <w:proofErr w:type="gramEnd"/>
+      <w:r>
+        <w:rPr>
+          <w:rFonts w:ascii="Consolas" w:eastAsia="Times New Roman" w:hAnsi="Consolas" w:cs="Times New Roman"/>
+          <w:color w:val="D4D4D4"/>
+          <w:sz w:val="21"/>
+          <w:szCs w:val="21"/>
+          <w:lang w:val="sv-SE" w:eastAsia="zh-TW"/>
+        </w:rPr>
+        <w:t>cerr</w:t>
+      </w:r>
+      <w:proofErr w:type="spellEnd"/>
+      <w:r>
+        <w:rPr>
+          <w:rFonts w:ascii="Consolas" w:eastAsia="Times New Roman" w:hAnsi="Consolas" w:cs="Times New Roman"/>
+          <w:color w:val="D4D4D4"/>
+          <w:sz w:val="21"/>
+          <w:szCs w:val="21"/>
+          <w:lang w:val="sv-SE" w:eastAsia="zh-TW"/>
+        </w:rPr>
+        <w:t> &lt;&lt; </w:t>
+      </w:r>
+      <w:r>
+        <w:rPr>
+          <w:rFonts w:ascii="Consolas" w:eastAsia="Times New Roman" w:hAnsi="Consolas" w:cs="Times New Roman"/>
+          <w:color w:val="CE9178"/>
+          <w:sz w:val="21"/>
+          <w:szCs w:val="21"/>
+          <w:lang w:val="sv-SE" w:eastAsia="zh-TW"/>
+        </w:rPr>
+        <w:t>"ERROR!! </w:t>
+      </w:r>
+      <w:proofErr w:type="spellStart"/>
+      <w:r>
+        <w:rPr>
+          <w:rFonts w:ascii="Consolas" w:eastAsia="Times New Roman" w:hAnsi="Consolas" w:cs="Times New Roman"/>
+          <w:color w:val="CE9178"/>
+          <w:sz w:val="21"/>
+          <w:szCs w:val="21"/>
           <w:lang w:eastAsia="zh-TW"/>
         </w:rPr>
-        <w:t xml:space="preserve">    </w:t>
-      </w:r>
-      <w:r>
-        <w:rPr>
-          <w:rFonts w:ascii="Consolas" w:eastAsia="Times New Roman" w:hAnsi="Consolas" w:cs="Times New Roman"/>
-          <w:color w:val="D4D4D4"/>
+        <w:t>Vertex</w:t>
+      </w:r>
+      <w:proofErr w:type="spellEnd"/>
+      <w:r>
+        <w:rPr>
+          <w:rFonts w:ascii="Consolas" w:eastAsia="Times New Roman" w:hAnsi="Consolas" w:cs="Times New Roman"/>
+          <w:color w:val="CE9178"/>
           <w:sz w:val="21"/>
           <w:szCs w:val="21"/>
           <w:lang w:eastAsia="zh-TW"/>
         </w:rPr>
-        <w:t xml:space="preserve">    </w:t>
-      </w:r>
+        <w:t> </w:t>
+      </w:r>
+      <w:proofErr w:type="spellStart"/>
+      <w:r>
+        <w:rPr>
+          <w:rFonts w:ascii="Consolas" w:eastAsia="Times New Roman" w:hAnsi="Consolas" w:cs="Times New Roman"/>
+          <w:color w:val="CE9178"/>
+          <w:sz w:val="21"/>
+          <w:szCs w:val="21"/>
+          <w:lang w:eastAsia="zh-TW"/>
+        </w:rPr>
+        <w:t>shader</w:t>
+      </w:r>
+      <w:proofErr w:type="spellEnd"/>
+      <w:r>
+        <w:rPr>
+          <w:rFonts w:ascii="Consolas" w:eastAsia="Times New Roman" w:hAnsi="Consolas" w:cs="Times New Roman"/>
+          <w:color w:val="CE9178"/>
+          <w:sz w:val="21"/>
+          <w:szCs w:val="21"/>
+          <w:lang w:eastAsia="zh-TW"/>
+        </w:rPr>
+        <w:t> </w:t>
+      </w:r>
+      <w:proofErr w:type="spellStart"/>
+      <w:r>
+        <w:rPr>
+          <w:rFonts w:ascii="Consolas" w:eastAsia="Times New Roman" w:hAnsi="Consolas" w:cs="Times New Roman"/>
+          <w:color w:val="CE9178"/>
+          <w:sz w:val="21"/>
+          <w:szCs w:val="21"/>
+          <w:lang w:eastAsia="zh-TW"/>
+        </w:rPr>
+        <w:t>compiltion</w:t>
+      </w:r>
+      <w:proofErr w:type="spellEnd"/>
+      <w:r>
+        <w:rPr>
+          <w:rFonts w:ascii="Consolas" w:eastAsia="Times New Roman" w:hAnsi="Consolas" w:cs="Times New Roman"/>
+          <w:color w:val="CE9178"/>
+          <w:sz w:val="21"/>
+          <w:szCs w:val="21"/>
+          <w:lang w:eastAsia="zh-TW"/>
+        </w:rPr>
+        <w:t> </w:t>
+      </w:r>
+      <w:proofErr w:type="spellStart"/>
       <w:proofErr w:type="gramStart"/>
       <w:r>
         <w:rPr>
           <w:rFonts w:ascii="Consolas" w:eastAsia="Times New Roman" w:hAnsi="Consolas" w:cs="Times New Roman"/>
-          <w:color w:val="4EC9B0"/>
+          <w:color w:val="CE9178"/>
           <w:sz w:val="21"/>
           <w:szCs w:val="21"/>
           <w:lang w:eastAsia="zh-TW"/>
         </w:rPr>
-        <w:t>std</w:t>
-      </w:r>
-      <w:r>
-        <w:rPr>
-          <w:rFonts w:ascii="Consolas" w:eastAsia="Times New Roman" w:hAnsi="Consolas" w:cs="Times New Roman"/>
-          <w:color w:val="D4D4D4"/>
+        <w:t>failed</w:t>
+      </w:r>
+      <w:proofErr w:type="spellEnd"/>
+      <w:r>
+        <w:rPr>
+          <w:rFonts w:ascii="Consolas" w:eastAsia="Times New Roman" w:hAnsi="Consolas" w:cs="Times New Roman"/>
+          <w:color w:val="CE9178"/>
           <w:sz w:val="21"/>
           <w:szCs w:val="21"/>
           <w:lang w:eastAsia="zh-TW"/>
         </w:rPr>
-        <w:t>::</w:t>
+        <w:t>!</w:t>
+      </w:r>
+      <w:r>
+        <w:rPr>
+          <w:rFonts w:ascii="Consolas" w:eastAsia="Times New Roman" w:hAnsi="Consolas" w:cs="Times New Roman"/>
+          <w:color w:val="D7BA7D"/>
+          <w:sz w:val="21"/>
+          <w:szCs w:val="21"/>
+          <w:lang w:eastAsia="zh-TW"/>
+        </w:rPr>
+        <w:t>\</w:t>
       </w:r>
       <w:proofErr w:type="gramEnd"/>
       <w:r>
         <w:rPr>
           <w:rFonts w:ascii="Consolas" w:eastAsia="Times New Roman" w:hAnsi="Consolas" w:cs="Times New Roman"/>
-          <w:color w:val="D4D4D4"/>
+          <w:color w:val="D7BA7D"/>
           <w:sz w:val="21"/>
           <w:szCs w:val="21"/>
           <w:lang w:eastAsia="zh-TW"/>
         </w:rPr>
-        <w:t>cerr &lt;&lt; </w:t>
+        <w:t>n</w:t>
       </w:r>
       <w:r>
         <w:rPr>
@@ -8692,59 +8918,39 @@
           <w:szCs w:val="21"/>
           <w:lang w:eastAsia="zh-TW"/>
         </w:rPr>
-        <w:t>"ERROR!! Vertex shader compiltion </w:t>
-      </w:r>
-      <w:proofErr w:type="gramStart"/>
-      <w:r>
-        <w:rPr>
-          <w:rFonts w:ascii="Consolas" w:eastAsia="Times New Roman" w:hAnsi="Consolas" w:cs="Times New Roman"/>
-          <w:color w:val="CE9178"/>
+        <w:t>"</w:t>
+      </w:r>
+      <w:r>
+        <w:rPr>
+          <w:rFonts w:ascii="Consolas" w:eastAsia="Times New Roman" w:hAnsi="Consolas" w:cs="Times New Roman"/>
+          <w:color w:val="D4D4D4"/>
           <w:sz w:val="21"/>
           <w:szCs w:val="21"/>
           <w:lang w:eastAsia="zh-TW"/>
         </w:rPr>
-        <w:t>failed!</w:t>
-      </w:r>
-      <w:r>
-        <w:rPr>
-          <w:rFonts w:ascii="Consolas" w:eastAsia="Times New Roman" w:hAnsi="Consolas" w:cs="Times New Roman"/>
-          <w:color w:val="D7BA7D"/>
+        <w:t> &lt;&lt; </w:t>
+      </w:r>
+      <w:proofErr w:type="spellStart"/>
+      <w:r>
+        <w:rPr>
+          <w:rFonts w:ascii="Consolas" w:eastAsia="Times New Roman" w:hAnsi="Consolas" w:cs="Times New Roman"/>
+          <w:color w:val="D4D4D4"/>
           <w:sz w:val="21"/>
           <w:szCs w:val="21"/>
           <w:lang w:eastAsia="zh-TW"/>
         </w:rPr>
-        <w:t>\</w:t>
-      </w:r>
-      <w:proofErr w:type="gramEnd"/>
-      <w:r>
-        <w:rPr>
-          <w:rFonts w:ascii="Consolas" w:eastAsia="Times New Roman" w:hAnsi="Consolas" w:cs="Times New Roman"/>
-          <w:color w:val="D7BA7D"/>
+        <w:t>infoLog</w:t>
+      </w:r>
+      <w:proofErr w:type="spellEnd"/>
+      <w:r>
+        <w:rPr>
+          <w:rFonts w:ascii="Consolas" w:eastAsia="Times New Roman" w:hAnsi="Consolas" w:cs="Times New Roman"/>
+          <w:color w:val="D4D4D4"/>
           <w:sz w:val="21"/>
           <w:szCs w:val="21"/>
           <w:lang w:eastAsia="zh-TW"/>
         </w:rPr>
-        <w:t>n</w:t>
-      </w:r>
-      <w:r>
-        <w:rPr>
-          <w:rFonts w:ascii="Consolas" w:eastAsia="Times New Roman" w:hAnsi="Consolas" w:cs="Times New Roman"/>
-          <w:color w:val="CE9178"/>
-          <w:sz w:val="21"/>
-          <w:szCs w:val="21"/>
-          <w:lang w:eastAsia="zh-TW"/>
-        </w:rPr>
-        <w:t>"</w:t>
-      </w:r>
-      <w:r>
-        <w:rPr>
-          <w:rFonts w:ascii="Consolas" w:eastAsia="Times New Roman" w:hAnsi="Consolas" w:cs="Times New Roman"/>
-          <w:color w:val="D4D4D4"/>
-          <w:sz w:val="21"/>
-          <w:szCs w:val="21"/>
-          <w:lang w:eastAsia="zh-TW"/>
-        </w:rPr>
-        <w:t> &lt;&lt; infoLog &lt;&lt; </w:t>
+        <w:t> &lt;&lt; </w:t>
       </w:r>
       <w:r>
         <w:rPr>
@@ -8830,198 +9036,80 @@
       </w:r>
     </w:p>
     <w:p>
+      <w:pPr>
+        <w:rPr>
+          <w:lang w:val="en-US"/>
+        </w:rPr>
+      </w:pPr>
       <w:r>
         <w:t xml:space="preserve">Kun varjostimet on luotu, täytyy vielä luoda varjostinohjelma, joka on viimeinen linkitetty versio yhdistetyistä varjostimista. </w:t>
       </w:r>
-      <w:proofErr w:type="spellStart"/>
-      <w:r>
-        <w:rPr>
-          <w:lang w:val="en-US"/>
-        </w:rPr>
-        <w:t>Tämä</w:t>
-      </w:r>
-      <w:proofErr w:type="spellEnd"/>
-      <w:r>
-        <w:rPr>
-          <w:lang w:val="en-US"/>
-        </w:rPr>
-        <w:t xml:space="preserve"> </w:t>
-      </w:r>
-      <w:proofErr w:type="spellStart"/>
-      <w:r>
-        <w:rPr>
-          <w:lang w:val="en-US"/>
-        </w:rPr>
-        <w:t>prosessi</w:t>
-      </w:r>
-      <w:proofErr w:type="spellEnd"/>
-      <w:r>
-        <w:rPr>
-          <w:lang w:val="en-US"/>
-        </w:rPr>
-        <w:t xml:space="preserve"> </w:t>
-      </w:r>
-      <w:proofErr w:type="spellStart"/>
-      <w:r>
-        <w:rPr>
-          <w:lang w:val="en-US"/>
-        </w:rPr>
-        <w:t>näkyy</w:t>
-      </w:r>
-      <w:proofErr w:type="spellEnd"/>
-      <w:r>
-        <w:rPr>
-          <w:lang w:val="en-US"/>
-        </w:rPr>
-        <w:t xml:space="preserve"> </w:t>
-      </w:r>
-      <w:proofErr w:type="spellStart"/>
-      <w:r>
-        <w:rPr>
-          <w:lang w:val="en-US"/>
-        </w:rPr>
-        <w:t>kuvassa</w:t>
-      </w:r>
-      <w:proofErr w:type="spellEnd"/>
-      <w:r>
-        <w:rPr>
-          <w:lang w:val="en-US"/>
-        </w:rPr>
-        <w:t xml:space="preserve"> 6. </w:t>
-      </w:r>
-      <w:proofErr w:type="spellStart"/>
-      <w:r>
-        <w:rPr>
-          <w:lang w:val="en-US"/>
-        </w:rPr>
-        <w:t>Varjostinohjelma</w:t>
-      </w:r>
-      <w:proofErr w:type="spellEnd"/>
-      <w:r>
-        <w:rPr>
-          <w:lang w:val="en-US"/>
-        </w:rPr>
-        <w:t xml:space="preserve"> </w:t>
-      </w:r>
-      <w:proofErr w:type="spellStart"/>
-      <w:r>
-        <w:rPr>
-          <w:lang w:val="en-US"/>
-        </w:rPr>
-        <w:t>luodaan</w:t>
-      </w:r>
-      <w:proofErr w:type="spellEnd"/>
-      <w:r>
-        <w:rPr>
-          <w:lang w:val="en-US"/>
-        </w:rPr>
-        <w:t xml:space="preserve"> </w:t>
-      </w:r>
-      <w:proofErr w:type="spellStart"/>
-      <w:r>
-        <w:rPr>
-          <w:lang w:val="en-US"/>
-        </w:rPr>
-        <w:t>funktiolla</w:t>
-      </w:r>
-      <w:proofErr w:type="spellEnd"/>
-      <w:r>
-        <w:rPr>
-          <w:lang w:val="en-US"/>
-        </w:rPr>
-        <w:t xml:space="preserve"> </w:t>
-      </w:r>
-      <w:proofErr w:type="spellStart"/>
-      <w:r>
-        <w:rPr>
-          <w:lang w:val="en-US"/>
-        </w:rPr>
+      <w:r>
+        <w:t xml:space="preserve">Tämä prosessi näkyy kuvassa 6. Varjostinohjelma luodaan funktiolla </w:t>
+      </w:r>
+      <w:proofErr w:type="spellStart"/>
+      <w:r>
         <w:t>glCreateProgram</w:t>
       </w:r>
       <w:proofErr w:type="spellEnd"/>
       <w:r>
-        <w:rPr>
-          <w:lang w:val="en-US"/>
-        </w:rPr>
-        <w:t xml:space="preserve">, </w:t>
-      </w:r>
-      <w:proofErr w:type="spellStart"/>
-      <w:r>
-        <w:rPr>
-          <w:lang w:val="en-US"/>
-        </w:rPr>
-        <w:t>joka</w:t>
-      </w:r>
-      <w:proofErr w:type="spellEnd"/>
-      <w:r>
-        <w:rPr>
-          <w:lang w:val="en-US"/>
-        </w:rPr>
-        <w:t xml:space="preserve"> </w:t>
-      </w:r>
-      <w:proofErr w:type="spellStart"/>
-      <w:r>
-        <w:rPr>
-          <w:lang w:val="en-US"/>
-        </w:rPr>
-        <w:t>palauttaa</w:t>
-      </w:r>
-      <w:proofErr w:type="spellEnd"/>
-      <w:r>
-        <w:rPr>
-          <w:lang w:val="en-US"/>
-        </w:rPr>
-        <w:t xml:space="preserve"> </w:t>
-      </w:r>
-      <w:proofErr w:type="spellStart"/>
-      <w:r>
-        <w:rPr>
-          <w:lang w:val="en-US"/>
-        </w:rPr>
-        <w:t>tunnistinnumeron</w:t>
-      </w:r>
-      <w:proofErr w:type="spellEnd"/>
-      <w:r>
-        <w:rPr>
-          <w:lang w:val="en-US"/>
-        </w:rPr>
+        <w:t xml:space="preserve">, joka palauttaa tunnistinnumeron. </w:t>
+      </w:r>
+      <w:r>
+        <w:t xml:space="preserve">Aiemmin luodut varjostimet kiinnitetään ohjelmaan funktiolla </w:t>
+      </w:r>
+      <w:proofErr w:type="spellStart"/>
+      <w:r>
+        <w:t>glAttachShader</w:t>
+      </w:r>
+      <w:proofErr w:type="spellEnd"/>
+      <w:r>
+        <w:t xml:space="preserve">, ja linkitetään </w:t>
+      </w:r>
+      <w:r>
+        <w:t xml:space="preserve">funktiolla </w:t>
+      </w:r>
+      <w:proofErr w:type="spellStart"/>
+      <w:r>
+        <w:t>glLinkProgram</w:t>
+      </w:r>
+      <w:proofErr w:type="spellEnd"/>
+      <w:r>
+        <w:t xml:space="preserve">. On hyvä tarkistaa, tapahtuiko linkityksessä virheitä. </w:t>
+      </w:r>
+      <w:r>
+        <w:t xml:space="preserve">Tämän jälkeen varjostinohjelma on valmis käytettäväksi, joka tapahtuu funktiolla </w:t>
+      </w:r>
+      <w:proofErr w:type="spellStart"/>
+      <w:r>
+        <w:t>g</w:t>
+      </w:r>
+      <w:r>
+        <w:t>lUseProgram</w:t>
+      </w:r>
+      <w:proofErr w:type="spellEnd"/>
+      <w:r>
         <w:t xml:space="preserve">. </w:t>
       </w:r>
       <w:r>
-        <w:t xml:space="preserve">Aiemmin luodut varjostimet kiinnitetään ohjelmaan funktiolla </w:t>
-      </w:r>
-      <w:proofErr w:type="spellStart"/>
-      <w:r>
-        <w:t>glAttachShader</w:t>
-      </w:r>
-      <w:proofErr w:type="spellEnd"/>
-      <w:r>
-        <w:t xml:space="preserve">, ja linkitetään </w:t>
-      </w:r>
-      <w:r>
-        <w:t xml:space="preserve">funktiolla </w:t>
-      </w:r>
-      <w:proofErr w:type="spellStart"/>
-      <w:r>
-        <w:t>glLinkProgram</w:t>
-      </w:r>
-      <w:proofErr w:type="spellEnd"/>
-      <w:r>
-        <w:t xml:space="preserve">. On hyvä tarkistaa, tapahtuiko linkityksessä virheitä. </w:t>
-      </w:r>
-      <w:r>
-        <w:t xml:space="preserve">Tämän jälkeen varjostinohjelma on valmis käytettäväksi, joka tapahtuu funktiolla </w:t>
-      </w:r>
-      <w:proofErr w:type="spellStart"/>
-      <w:r>
-        <w:t>g</w:t>
-      </w:r>
-      <w:r>
-        <w:t>lUseProgram</w:t>
-      </w:r>
-      <w:proofErr w:type="spellEnd"/>
-      <w:r>
-        <w:t>. (emt.)</w:t>
+        <w:rPr>
+          <w:lang w:val="en-US"/>
+        </w:rPr>
+        <w:t>(</w:t>
+      </w:r>
+      <w:proofErr w:type="spellStart"/>
+      <w:r>
+        <w:rPr>
+          <w:lang w:val="en-US"/>
+        </w:rPr>
+        <w:t>emt</w:t>
+      </w:r>
+      <w:proofErr w:type="spellEnd"/>
+      <w:r>
+        <w:rPr>
+          <w:lang w:val="en-US"/>
+        </w:rPr>
+        <w:t>.)</w:t>
       </w:r>
     </w:p>
     <w:p>
@@ -9042,7 +9130,7 @@
           <w:color w:val="6A9955"/>
           <w:sz w:val="21"/>
           <w:szCs w:val="21"/>
-          <w:lang w:eastAsia="zh-TW"/>
+          <w:lang w:val="en-US" w:eastAsia="zh-TW"/>
         </w:rPr>
         <w:t xml:space="preserve">    </w:t>
       </w:r>
@@ -9054,27 +9142,7 @@
           <w:szCs w:val="21"/>
           <w:lang w:val="en-US" w:eastAsia="zh-TW"/>
         </w:rPr>
-        <w:t>// Create shader program and assig</w:t>
-      </w:r>
-      <w:r>
-        <w:rPr>
-          <w:rFonts w:ascii="Consolas" w:eastAsia="Times New Roman" w:hAnsi="Consolas" w:cs="Times New Roman"/>
-          <w:color w:val="6A9955"/>
-          <w:sz w:val="21"/>
-          <w:szCs w:val="21"/>
-          <w:lang w:val="en-US" w:eastAsia="zh-TW"/>
-        </w:rPr>
-        <w:t>n</w:t>
-      </w:r>
-      <w:r>
-        <w:rPr>
-          <w:rFonts w:ascii="Consolas" w:eastAsia="Times New Roman" w:hAnsi="Consolas" w:cs="Times New Roman"/>
-          <w:color w:val="6A9955"/>
-          <w:sz w:val="21"/>
-          <w:szCs w:val="21"/>
-          <w:lang w:val="en-US" w:eastAsia="zh-TW"/>
-        </w:rPr>
-        <w:t> the ID to the integer.</w:t>
+        <w:t>// Create shader program and assign the ID to the integer.</w:t>
       </w:r>
     </w:p>
     <w:p>
@@ -9097,17 +9165,7 @@
           <w:szCs w:val="21"/>
           <w:lang w:val="en-US" w:eastAsia="zh-TW"/>
         </w:rPr>
-        <w:t xml:space="preserve">    </w:t>
-      </w:r>
-      <w:r>
-        <w:rPr>
-          <w:rFonts w:ascii="Consolas" w:eastAsia="Times New Roman" w:hAnsi="Consolas" w:cs="Times New Roman"/>
-          <w:color w:val="569CD6"/>
-          <w:sz w:val="21"/>
-          <w:szCs w:val="21"/>
-          <w:lang w:val="en-US" w:eastAsia="zh-TW"/>
-        </w:rPr>
-        <w:t>unsigned</w:t>
+        <w:t xml:space="preserve">    unsigned</w:t>
       </w:r>
       <w:r>
         <w:rPr>
@@ -9705,7 +9763,7 @@
           <w:color w:val="D4D4D4"/>
           <w:sz w:val="21"/>
           <w:szCs w:val="21"/>
-          <w:lang w:val="en-US" w:eastAsia="zh-TW"/>
+          <w:lang w:val="sv-SE" w:eastAsia="zh-TW"/>
         </w:rPr>
       </w:pPr>
       <w:r>
@@ -9726,7 +9784,7 @@
           <w:color w:val="DCDCAA"/>
           <w:sz w:val="21"/>
           <w:szCs w:val="21"/>
-          <w:lang w:val="en-US" w:eastAsia="zh-TW"/>
+          <w:lang w:val="sv-SE" w:eastAsia="zh-TW"/>
         </w:rPr>
         <w:t>glGetProgramInfoLog</w:t>
       </w:r>
@@ -9737,7 +9795,7 @@
           <w:color w:val="D4D4D4"/>
           <w:sz w:val="21"/>
           <w:szCs w:val="21"/>
-          <w:lang w:val="en-US" w:eastAsia="zh-TW"/>
+          <w:lang w:val="sv-SE" w:eastAsia="zh-TW"/>
         </w:rPr>
         <w:t>(</w:t>
       </w:r>
@@ -9749,7 +9807,7 @@
           <w:color w:val="D4D4D4"/>
           <w:sz w:val="21"/>
           <w:szCs w:val="21"/>
-          <w:lang w:val="en-US" w:eastAsia="zh-TW"/>
+          <w:lang w:val="sv-SE" w:eastAsia="zh-TW"/>
         </w:rPr>
         <w:t>shaderProgram</w:t>
       </w:r>
@@ -9760,7 +9818,7 @@
           <w:color w:val="D4D4D4"/>
           <w:sz w:val="21"/>
           <w:szCs w:val="21"/>
-          <w:lang w:val="en-US" w:eastAsia="zh-TW"/>
+          <w:lang w:val="sv-SE" w:eastAsia="zh-TW"/>
         </w:rPr>
         <w:t>, </w:t>
       </w:r>
@@ -9770,7 +9828,7 @@
           <w:color w:val="B5CEA8"/>
           <w:sz w:val="21"/>
           <w:szCs w:val="21"/>
-          <w:lang w:val="en-US" w:eastAsia="zh-TW"/>
+          <w:lang w:val="sv-SE" w:eastAsia="zh-TW"/>
         </w:rPr>
         <w:t>512</w:t>
       </w:r>
@@ -9780,7 +9838,7 @@
           <w:color w:val="D4D4D4"/>
           <w:sz w:val="21"/>
           <w:szCs w:val="21"/>
-          <w:lang w:val="en-US" w:eastAsia="zh-TW"/>
+          <w:lang w:val="sv-SE" w:eastAsia="zh-TW"/>
         </w:rPr>
         <w:t>, </w:t>
       </w:r>
@@ -9790,7 +9848,7 @@
           <w:color w:val="569CD6"/>
           <w:sz w:val="21"/>
           <w:szCs w:val="21"/>
-          <w:lang w:val="en-US" w:eastAsia="zh-TW"/>
+          <w:lang w:val="sv-SE" w:eastAsia="zh-TW"/>
         </w:rPr>
         <w:t>NULL</w:t>
       </w:r>
@@ -9800,7 +9858,7 @@
           <w:color w:val="D4D4D4"/>
           <w:sz w:val="21"/>
           <w:szCs w:val="21"/>
-          <w:lang w:val="en-US" w:eastAsia="zh-TW"/>
+          <w:lang w:val="sv-SE" w:eastAsia="zh-TW"/>
         </w:rPr>
         <w:t>, </w:t>
       </w:r>
@@ -9811,7 +9869,7 @@
           <w:color w:val="D4D4D4"/>
           <w:sz w:val="21"/>
           <w:szCs w:val="21"/>
-          <w:lang w:val="en-US" w:eastAsia="zh-TW"/>
+          <w:lang w:val="sv-SE" w:eastAsia="zh-TW"/>
         </w:rPr>
         <w:t>infoLog</w:t>
       </w:r>
@@ -9822,7 +9880,7 @@
           <w:color w:val="D4D4D4"/>
           <w:sz w:val="21"/>
           <w:szCs w:val="21"/>
-          <w:lang w:val="en-US" w:eastAsia="zh-TW"/>
+          <w:lang w:val="sv-SE" w:eastAsia="zh-TW"/>
         </w:rPr>
         <w:t>);</w:t>
       </w:r>
@@ -9845,10 +9903,11 @@
           <w:color w:val="D4D4D4"/>
           <w:sz w:val="21"/>
           <w:szCs w:val="21"/>
-          <w:lang w:val="en-US" w:eastAsia="zh-TW"/>
+          <w:lang w:val="sv-SE" w:eastAsia="zh-TW"/>
         </w:rPr>
         <w:t>        </w:t>
       </w:r>
+      <w:proofErr w:type="spellStart"/>
       <w:proofErr w:type="gramStart"/>
       <w:r>
         <w:rPr>
@@ -9856,20 +9915,22 @@
           <w:color w:val="4EC9B0"/>
           <w:sz w:val="21"/>
           <w:szCs w:val="21"/>
-          <w:lang w:val="en-US" w:eastAsia="zh-TW"/>
+          <w:lang w:val="sv-SE" w:eastAsia="zh-TW"/>
         </w:rPr>
         <w:t>std</w:t>
       </w:r>
-      <w:r>
-        <w:rPr>
-          <w:rFonts w:ascii="Consolas" w:eastAsia="Times New Roman" w:hAnsi="Consolas" w:cs="Times New Roman"/>
-          <w:color w:val="D4D4D4"/>
-          <w:sz w:val="21"/>
-          <w:szCs w:val="21"/>
-          <w:lang w:val="en-US" w:eastAsia="zh-TW"/>
+      <w:proofErr w:type="spellEnd"/>
+      <w:r>
+        <w:rPr>
+          <w:rFonts w:ascii="Consolas" w:eastAsia="Times New Roman" w:hAnsi="Consolas" w:cs="Times New Roman"/>
+          <w:color w:val="D4D4D4"/>
+          <w:sz w:val="21"/>
+          <w:szCs w:val="21"/>
+          <w:lang w:val="sv-SE" w:eastAsia="zh-TW"/>
         </w:rPr>
         <w:t>::</w:t>
       </w:r>
+      <w:proofErr w:type="spellStart"/>
       <w:proofErr w:type="gramEnd"/>
       <w:r>
         <w:rPr>
@@ -9877,9 +9938,20 @@
           <w:color w:val="D4D4D4"/>
           <w:sz w:val="21"/>
           <w:szCs w:val="21"/>
-          <w:lang w:val="en-US" w:eastAsia="zh-TW"/>
-        </w:rPr>
-        <w:t>cerr &lt;&lt; </w:t>
+          <w:lang w:val="sv-SE" w:eastAsia="zh-TW"/>
+        </w:rPr>
+        <w:t>cerr</w:t>
+      </w:r>
+      <w:proofErr w:type="spellEnd"/>
+      <w:r>
+        <w:rPr>
+          <w:rFonts w:ascii="Consolas" w:eastAsia="Times New Roman" w:hAnsi="Consolas" w:cs="Times New Roman"/>
+          <w:color w:val="D4D4D4"/>
+          <w:sz w:val="21"/>
+          <w:szCs w:val="21"/>
+          <w:lang w:val="sv-SE" w:eastAsia="zh-TW"/>
+        </w:rPr>
+        <w:t> &lt;&lt; </w:t>
       </w:r>
       <w:r>
         <w:rPr>
@@ -9887,9 +9959,19 @@
           <w:color w:val="CE9178"/>
           <w:sz w:val="21"/>
           <w:szCs w:val="21"/>
-          <w:lang w:val="en-US" w:eastAsia="zh-TW"/>
-        </w:rPr>
-        <w:t>"ERROR!! Shader program linking </w:t>
+          <w:lang w:val="sv-SE" w:eastAsia="zh-TW"/>
+        </w:rPr>
+        <w:t>"ERROR!! </w:t>
+      </w:r>
+      <w:r>
+        <w:rPr>
+          <w:rFonts w:ascii="Consolas" w:eastAsia="Times New Roman" w:hAnsi="Consolas" w:cs="Times New Roman"/>
+          <w:color w:val="CE9178"/>
+          <w:sz w:val="21"/>
+          <w:szCs w:val="21"/>
+          <w:lang w:val="en-US" w:eastAsia="zh-TW"/>
+        </w:rPr>
+        <w:t>Shader program linking </w:t>
       </w:r>
       <w:proofErr w:type="gramStart"/>
       <w:r>
@@ -9941,7 +10023,29 @@
           <w:szCs w:val="21"/>
           <w:lang w:val="en-US" w:eastAsia="zh-TW"/>
         </w:rPr>
-        <w:t> &lt;&lt; infoLog &lt;&lt; </w:t>
+        <w:t> &lt;&lt; </w:t>
+      </w:r>
+      <w:proofErr w:type="spellStart"/>
+      <w:r>
+        <w:rPr>
+          <w:rFonts w:ascii="Consolas" w:eastAsia="Times New Roman" w:hAnsi="Consolas" w:cs="Times New Roman"/>
+          <w:color w:val="D4D4D4"/>
+          <w:sz w:val="21"/>
+          <w:szCs w:val="21"/>
+          <w:lang w:val="en-US" w:eastAsia="zh-TW"/>
+        </w:rPr>
+        <w:t>infoLog</w:t>
+      </w:r>
+      <w:proofErr w:type="spellEnd"/>
+      <w:r>
+        <w:rPr>
+          <w:rFonts w:ascii="Consolas" w:eastAsia="Times New Roman" w:hAnsi="Consolas" w:cs="Times New Roman"/>
+          <w:color w:val="D4D4D4"/>
+          <w:sz w:val="21"/>
+          <w:szCs w:val="21"/>
+          <w:lang w:val="en-US" w:eastAsia="zh-TW"/>
+        </w:rPr>
+        <w:t> &lt;&lt; </w:t>
       </w:r>
       <w:r>
         <w:rPr>
@@ -10032,7 +10136,7 @@
           <w:color w:val="D4D4D4"/>
           <w:sz w:val="21"/>
           <w:szCs w:val="21"/>
-          <w:lang w:val="en-US" w:eastAsia="zh-TW"/>
+          <w:lang w:eastAsia="zh-TW"/>
         </w:rPr>
       </w:pPr>
       <w:r>
@@ -10052,7 +10156,7 @@
           <w:color w:val="DCDCAA"/>
           <w:sz w:val="21"/>
           <w:szCs w:val="21"/>
-          <w:lang w:val="en-US" w:eastAsia="zh-TW"/>
+          <w:lang w:eastAsia="zh-TW"/>
         </w:rPr>
         <w:t>glUseProgram</w:t>
       </w:r>
@@ -10063,7 +10167,7 @@
           <w:color w:val="D4D4D4"/>
           <w:sz w:val="21"/>
           <w:szCs w:val="21"/>
-          <w:lang w:val="en-US" w:eastAsia="zh-TW"/>
+          <w:lang w:eastAsia="zh-TW"/>
         </w:rPr>
         <w:t>(</w:t>
       </w:r>
@@ -10074,7 +10178,7 @@
           <w:color w:val="D4D4D4"/>
           <w:sz w:val="21"/>
           <w:szCs w:val="21"/>
-          <w:lang w:val="en-US" w:eastAsia="zh-TW"/>
+          <w:lang w:eastAsia="zh-TW"/>
         </w:rPr>
         <w:t>shaderProgram</w:t>
       </w:r>
@@ -10085,7 +10189,7 @@
           <w:color w:val="D4D4D4"/>
           <w:sz w:val="21"/>
           <w:szCs w:val="21"/>
-          <w:lang w:val="en-US" w:eastAsia="zh-TW"/>
+          <w:lang w:eastAsia="zh-TW"/>
         </w:rPr>
         <w:t>);</w:t>
       </w:r>
@@ -10093,9 +10197,6 @@
     <w:p>
       <w:pPr>
         <w:pStyle w:val="Caption"/>
-        <w:rPr>
-          <w:lang w:val="en-US"/>
-        </w:rPr>
       </w:pPr>
       <w:r>
         <w:t xml:space="preserve">Kuva </w:t>
@@ -10123,6 +10224,604 @@
       </w:r>
     </w:p>
     <w:p>
+      <w:r>
+        <w:t xml:space="preserve">Varjostinohjelman luokka sisältää myös paljon erilaisia asettajafunktioita, kuten esimerkiksi </w:t>
+      </w:r>
+      <w:proofErr w:type="spellStart"/>
+      <w:proofErr w:type="gramStart"/>
+      <w:r>
+        <w:t>SetBool</w:t>
+      </w:r>
+      <w:proofErr w:type="spellEnd"/>
+      <w:r>
+        <w:t>(</w:t>
+      </w:r>
+      <w:proofErr w:type="spellStart"/>
+      <w:proofErr w:type="gramEnd"/>
+      <w:r>
+        <w:t>const</w:t>
+      </w:r>
+      <w:proofErr w:type="spellEnd"/>
+      <w:r>
+        <w:t xml:space="preserve"> std::</w:t>
+      </w:r>
+      <w:proofErr w:type="spellStart"/>
+      <w:r>
+        <w:t>string</w:t>
+      </w:r>
+      <w:proofErr w:type="spellEnd"/>
+      <w:r>
+        <w:t xml:space="preserve"> &amp;</w:t>
+      </w:r>
+      <w:proofErr w:type="spellStart"/>
+      <w:r>
+        <w:t>name</w:t>
+      </w:r>
+      <w:proofErr w:type="spellEnd"/>
+      <w:r>
+        <w:t xml:space="preserve">, </w:t>
+      </w:r>
+      <w:proofErr w:type="spellStart"/>
+      <w:r>
+        <w:t>bool</w:t>
+      </w:r>
+      <w:proofErr w:type="spellEnd"/>
+      <w:r>
+        <w:t xml:space="preserve"> </w:t>
+      </w:r>
+      <w:proofErr w:type="spellStart"/>
+      <w:r>
+        <w:t>value</w:t>
+      </w:r>
+      <w:proofErr w:type="spellEnd"/>
+      <w:r>
+        <w:t xml:space="preserve">) sekä </w:t>
+      </w:r>
+      <w:proofErr w:type="spellStart"/>
+      <w:r>
+        <w:t>SetInt</w:t>
+      </w:r>
+      <w:proofErr w:type="spellEnd"/>
+      <w:r>
+        <w:t>(</w:t>
+      </w:r>
+      <w:proofErr w:type="spellStart"/>
+      <w:r>
+        <w:t>const</w:t>
+      </w:r>
+      <w:proofErr w:type="spellEnd"/>
+      <w:r>
+        <w:t xml:space="preserve"> std::</w:t>
+      </w:r>
+      <w:proofErr w:type="spellStart"/>
+      <w:r>
+        <w:t>string</w:t>
+      </w:r>
+      <w:proofErr w:type="spellEnd"/>
+      <w:r>
+        <w:t xml:space="preserve"> &amp;</w:t>
+      </w:r>
+      <w:proofErr w:type="spellStart"/>
+      <w:r>
+        <w:t>name</w:t>
+      </w:r>
+      <w:proofErr w:type="spellEnd"/>
+      <w:r>
+        <w:t xml:space="preserve">, </w:t>
+      </w:r>
+      <w:proofErr w:type="spellStart"/>
+      <w:r>
+        <w:t>int</w:t>
+      </w:r>
+      <w:proofErr w:type="spellEnd"/>
+      <w:r>
+        <w:t xml:space="preserve"> </w:t>
+      </w:r>
+      <w:proofErr w:type="spellStart"/>
+      <w:r>
+        <w:t>value</w:t>
+      </w:r>
+      <w:proofErr w:type="spellEnd"/>
+      <w:r>
+        <w:t xml:space="preserve">), joille annetaan parametreiksi </w:t>
+      </w:r>
+      <w:proofErr w:type="spellStart"/>
+      <w:r>
+        <w:t>muutujan</w:t>
+      </w:r>
+      <w:proofErr w:type="spellEnd"/>
+      <w:r>
+        <w:t xml:space="preserve"> nimi varjostimessa, sekä uusi arvo jonka koodi asettaa </w:t>
+      </w:r>
+      <w:proofErr w:type="spellStart"/>
+      <w:r>
+        <w:t>glad</w:t>
+      </w:r>
+      <w:proofErr w:type="spellEnd"/>
+      <w:r>
+        <w:t>-ohjelmistokirjaston funktiolla glUniform1i</w:t>
+      </w:r>
+      <w:r>
+        <w:t xml:space="preserve">. </w:t>
+      </w:r>
+      <w:r>
+        <w:t>Funktiossa nimi annetaan</w:t>
+      </w:r>
+      <w:r>
+        <w:t xml:space="preserve"> </w:t>
+      </w:r>
+      <w:proofErr w:type="spellStart"/>
+      <w:r>
+        <w:t>glGetUniformLocation</w:t>
+      </w:r>
+      <w:proofErr w:type="spellEnd"/>
+      <w:r>
+        <w:t xml:space="preserve">-funktioon sen hetkisen varjostimen tunnistinluvun kanssa, jolloin tämä funktio palauttaa oikean indeksin OpenGL:n sisäisesti luodusta taulukosta glUniform1i-funktion </w:t>
+      </w:r>
+      <w:r>
+        <w:lastRenderedPageBreak/>
+        <w:t xml:space="preserve">käyttöön. Kuvassa 7 näkyy esimerkki kokonaisluvun asettamisesta varjostimeen. </w:t>
+      </w:r>
+      <w:proofErr w:type="spellStart"/>
+      <w:r>
+        <w:t>Glad</w:t>
+      </w:r>
+      <w:proofErr w:type="spellEnd"/>
+      <w:r>
+        <w:t xml:space="preserve"> sisältää funktiot eri tietotyyppien asett</w:t>
+      </w:r>
+      <w:r>
+        <w:t>amiseen, esimerkiksi liukuluvun asettaminen tapahtuu funktiolla glUniform1f ja 4x4-matriisi asetetaan funktiolla glUniformMatrix4fv. (</w:t>
+      </w:r>
+      <w:proofErr w:type="spellStart"/>
+      <w:r>
+        <w:t>Shreiner</w:t>
+      </w:r>
+      <w:proofErr w:type="spellEnd"/>
+      <w:r>
+        <w:t xml:space="preserve"> et al.</w:t>
+      </w:r>
+      <w:r>
+        <w:t xml:space="preserve"> 2</w:t>
+      </w:r>
+      <w:bookmarkStart w:id="1" w:name="_GoBack"/>
+      <w:bookmarkEnd w:id="1"/>
+      <w:r>
+        <w:t>013</w:t>
+      </w:r>
+      <w:r>
+        <w:t>,</w:t>
+      </w:r>
+      <w:r>
+        <w:t xml:space="preserve"> </w:t>
+      </w:r>
+      <w:r>
+        <w:t>46-48.</w:t>
+      </w:r>
+      <w:r>
+        <w:t>)</w:t>
+      </w:r>
+    </w:p>
+    <w:p>
+      <w:pPr>
+        <w:shd w:val="clear" w:color="auto" w:fill="1E1E1E"/>
+        <w:spacing w:line="285" w:lineRule="atLeast"/>
+        <w:rPr>
+          <w:rFonts w:ascii="Consolas" w:eastAsia="Times New Roman" w:hAnsi="Consolas" w:cs="Times New Roman"/>
+          <w:color w:val="D4D4D4"/>
+          <w:sz w:val="21"/>
+          <w:szCs w:val="21"/>
+          <w:lang w:val="en-US" w:eastAsia="zh-TW"/>
+        </w:rPr>
+      </w:pPr>
+      <w:r>
+        <w:rPr>
+          <w:rFonts w:ascii="Consolas" w:eastAsia="Times New Roman" w:hAnsi="Consolas" w:cs="Times New Roman"/>
+          <w:color w:val="569CD6"/>
+          <w:sz w:val="21"/>
+          <w:szCs w:val="21"/>
+          <w:lang w:val="en-US" w:eastAsia="zh-TW"/>
+        </w:rPr>
+        <w:t>void</w:t>
+      </w:r>
+      <w:r>
+        <w:rPr>
+          <w:rFonts w:ascii="Consolas" w:eastAsia="Times New Roman" w:hAnsi="Consolas" w:cs="Times New Roman"/>
+          <w:color w:val="D4D4D4"/>
+          <w:sz w:val="21"/>
+          <w:szCs w:val="21"/>
+          <w:lang w:val="en-US" w:eastAsia="zh-TW"/>
+        </w:rPr>
+        <w:t> </w:t>
+      </w:r>
+      <w:proofErr w:type="gramStart"/>
+      <w:r>
+        <w:rPr>
+          <w:rFonts w:ascii="Consolas" w:eastAsia="Times New Roman" w:hAnsi="Consolas" w:cs="Times New Roman"/>
+          <w:color w:val="4EC9B0"/>
+          <w:sz w:val="21"/>
+          <w:szCs w:val="21"/>
+          <w:lang w:val="en-US" w:eastAsia="zh-TW"/>
+        </w:rPr>
+        <w:t>Shader</w:t>
+      </w:r>
+      <w:r>
+        <w:rPr>
+          <w:rFonts w:ascii="Consolas" w:eastAsia="Times New Roman" w:hAnsi="Consolas" w:cs="Times New Roman"/>
+          <w:color w:val="D4D4D4"/>
+          <w:sz w:val="21"/>
+          <w:szCs w:val="21"/>
+          <w:lang w:val="en-US" w:eastAsia="zh-TW"/>
+        </w:rPr>
+        <w:t>::</w:t>
+      </w:r>
+      <w:proofErr w:type="spellStart"/>
+      <w:proofErr w:type="gramEnd"/>
+      <w:r>
+        <w:rPr>
+          <w:rFonts w:ascii="Consolas" w:eastAsia="Times New Roman" w:hAnsi="Consolas" w:cs="Times New Roman"/>
+          <w:color w:val="DCDCAA"/>
+          <w:sz w:val="21"/>
+          <w:szCs w:val="21"/>
+          <w:lang w:val="en-US" w:eastAsia="zh-TW"/>
+        </w:rPr>
+        <w:t>SetInt</w:t>
+      </w:r>
+      <w:proofErr w:type="spellEnd"/>
+      <w:r>
+        <w:rPr>
+          <w:rFonts w:ascii="Consolas" w:eastAsia="Times New Roman" w:hAnsi="Consolas" w:cs="Times New Roman"/>
+          <w:color w:val="D4D4D4"/>
+          <w:sz w:val="21"/>
+          <w:szCs w:val="21"/>
+          <w:lang w:val="en-US" w:eastAsia="zh-TW"/>
+        </w:rPr>
+        <w:t>(</w:t>
+      </w:r>
+      <w:r>
+        <w:rPr>
+          <w:rFonts w:ascii="Consolas" w:eastAsia="Times New Roman" w:hAnsi="Consolas" w:cs="Times New Roman"/>
+          <w:color w:val="569CD6"/>
+          <w:sz w:val="21"/>
+          <w:szCs w:val="21"/>
+          <w:lang w:val="en-US" w:eastAsia="zh-TW"/>
+        </w:rPr>
+        <w:t>const</w:t>
+      </w:r>
+      <w:r>
+        <w:rPr>
+          <w:rFonts w:ascii="Consolas" w:eastAsia="Times New Roman" w:hAnsi="Consolas" w:cs="Times New Roman"/>
+          <w:color w:val="D4D4D4"/>
+          <w:sz w:val="21"/>
+          <w:szCs w:val="21"/>
+          <w:lang w:val="en-US" w:eastAsia="zh-TW"/>
+        </w:rPr>
+        <w:t> </w:t>
+      </w:r>
+      <w:r>
+        <w:rPr>
+          <w:rFonts w:ascii="Consolas" w:eastAsia="Times New Roman" w:hAnsi="Consolas" w:cs="Times New Roman"/>
+          <w:color w:val="4EC9B0"/>
+          <w:sz w:val="21"/>
+          <w:szCs w:val="21"/>
+          <w:lang w:val="en-US" w:eastAsia="zh-TW"/>
+        </w:rPr>
+        <w:t>std</w:t>
+      </w:r>
+      <w:r>
+        <w:rPr>
+          <w:rFonts w:ascii="Consolas" w:eastAsia="Times New Roman" w:hAnsi="Consolas" w:cs="Times New Roman"/>
+          <w:color w:val="D4D4D4"/>
+          <w:sz w:val="21"/>
+          <w:szCs w:val="21"/>
+          <w:lang w:val="en-US" w:eastAsia="zh-TW"/>
+        </w:rPr>
+        <w:t>::</w:t>
+      </w:r>
+      <w:r>
+        <w:rPr>
+          <w:rFonts w:ascii="Consolas" w:eastAsia="Times New Roman" w:hAnsi="Consolas" w:cs="Times New Roman"/>
+          <w:color w:val="4EC9B0"/>
+          <w:sz w:val="21"/>
+          <w:szCs w:val="21"/>
+          <w:lang w:val="en-US" w:eastAsia="zh-TW"/>
+        </w:rPr>
+        <w:t>string</w:t>
+      </w:r>
+      <w:r>
+        <w:rPr>
+          <w:rFonts w:ascii="Consolas" w:eastAsia="Times New Roman" w:hAnsi="Consolas" w:cs="Times New Roman"/>
+          <w:color w:val="D4D4D4"/>
+          <w:sz w:val="21"/>
+          <w:szCs w:val="21"/>
+          <w:lang w:val="en-US" w:eastAsia="zh-TW"/>
+        </w:rPr>
+        <w:t> </w:t>
+      </w:r>
+      <w:r>
+        <w:rPr>
+          <w:rFonts w:ascii="Consolas" w:eastAsia="Times New Roman" w:hAnsi="Consolas" w:cs="Times New Roman"/>
+          <w:color w:val="569CD6"/>
+          <w:sz w:val="21"/>
+          <w:szCs w:val="21"/>
+          <w:lang w:val="en-US" w:eastAsia="zh-TW"/>
+        </w:rPr>
+        <w:t>&amp;</w:t>
+      </w:r>
+      <w:r>
+        <w:rPr>
+          <w:rFonts w:ascii="Consolas" w:eastAsia="Times New Roman" w:hAnsi="Consolas" w:cs="Times New Roman"/>
+          <w:color w:val="9CDCFE"/>
+          <w:sz w:val="21"/>
+          <w:szCs w:val="21"/>
+          <w:lang w:val="en-US" w:eastAsia="zh-TW"/>
+        </w:rPr>
+        <w:t>name</w:t>
+      </w:r>
+      <w:r>
+        <w:rPr>
+          <w:rFonts w:ascii="Consolas" w:eastAsia="Times New Roman" w:hAnsi="Consolas" w:cs="Times New Roman"/>
+          <w:color w:val="D4D4D4"/>
+          <w:sz w:val="21"/>
+          <w:szCs w:val="21"/>
+          <w:lang w:val="en-US" w:eastAsia="zh-TW"/>
+        </w:rPr>
+        <w:t>, </w:t>
+      </w:r>
+      <w:r>
+        <w:rPr>
+          <w:rFonts w:ascii="Consolas" w:eastAsia="Times New Roman" w:hAnsi="Consolas" w:cs="Times New Roman"/>
+          <w:color w:val="569CD6"/>
+          <w:sz w:val="21"/>
+          <w:szCs w:val="21"/>
+          <w:lang w:val="en-US" w:eastAsia="zh-TW"/>
+        </w:rPr>
+        <w:t>int</w:t>
+      </w:r>
+      <w:r>
+        <w:rPr>
+          <w:rFonts w:ascii="Consolas" w:eastAsia="Times New Roman" w:hAnsi="Consolas" w:cs="Times New Roman"/>
+          <w:color w:val="D4D4D4"/>
+          <w:sz w:val="21"/>
+          <w:szCs w:val="21"/>
+          <w:lang w:val="en-US" w:eastAsia="zh-TW"/>
+        </w:rPr>
+        <w:t> </w:t>
+      </w:r>
+      <w:r>
+        <w:rPr>
+          <w:rFonts w:ascii="Consolas" w:eastAsia="Times New Roman" w:hAnsi="Consolas" w:cs="Times New Roman"/>
+          <w:color w:val="9CDCFE"/>
+          <w:sz w:val="21"/>
+          <w:szCs w:val="21"/>
+          <w:lang w:val="en-US" w:eastAsia="zh-TW"/>
+        </w:rPr>
+        <w:t>value</w:t>
+      </w:r>
+      <w:r>
+        <w:rPr>
+          <w:rFonts w:ascii="Consolas" w:eastAsia="Times New Roman" w:hAnsi="Consolas" w:cs="Times New Roman"/>
+          <w:color w:val="D4D4D4"/>
+          <w:sz w:val="21"/>
+          <w:szCs w:val="21"/>
+          <w:lang w:val="en-US" w:eastAsia="zh-TW"/>
+        </w:rPr>
+        <w:t>) </w:t>
+      </w:r>
+      <w:r>
+        <w:rPr>
+          <w:rFonts w:ascii="Consolas" w:eastAsia="Times New Roman" w:hAnsi="Consolas" w:cs="Times New Roman"/>
+          <w:color w:val="569CD6"/>
+          <w:sz w:val="21"/>
+          <w:szCs w:val="21"/>
+          <w:lang w:val="en-US" w:eastAsia="zh-TW"/>
+        </w:rPr>
+        <w:t>const</w:t>
+      </w:r>
+    </w:p>
+    <w:p>
+      <w:pPr>
+        <w:shd w:val="clear" w:color="auto" w:fill="1E1E1E"/>
+        <w:spacing w:line="285" w:lineRule="atLeast"/>
+        <w:rPr>
+          <w:rFonts w:ascii="Consolas" w:eastAsia="Times New Roman" w:hAnsi="Consolas" w:cs="Times New Roman"/>
+          <w:color w:val="D4D4D4"/>
+          <w:sz w:val="21"/>
+          <w:szCs w:val="21"/>
+          <w:lang w:val="en-US" w:eastAsia="zh-TW"/>
+        </w:rPr>
+      </w:pPr>
+      <w:r>
+        <w:rPr>
+          <w:rFonts w:ascii="Consolas" w:eastAsia="Times New Roman" w:hAnsi="Consolas" w:cs="Times New Roman"/>
+          <w:color w:val="D4D4D4"/>
+          <w:sz w:val="21"/>
+          <w:szCs w:val="21"/>
+          <w:lang w:val="en-US" w:eastAsia="zh-TW"/>
+        </w:rPr>
+        <w:t>{ </w:t>
+      </w:r>
+    </w:p>
+    <w:p>
+      <w:pPr>
+        <w:shd w:val="clear" w:color="auto" w:fill="1E1E1E"/>
+        <w:spacing w:line="285" w:lineRule="atLeast"/>
+        <w:rPr>
+          <w:rFonts w:ascii="Consolas" w:eastAsia="Times New Roman" w:hAnsi="Consolas" w:cs="Times New Roman"/>
+          <w:color w:val="D4D4D4"/>
+          <w:sz w:val="21"/>
+          <w:szCs w:val="21"/>
+          <w:lang w:val="en-US" w:eastAsia="zh-TW"/>
+        </w:rPr>
+      </w:pPr>
+      <w:r>
+        <w:rPr>
+          <w:rFonts w:ascii="Consolas" w:eastAsia="Times New Roman" w:hAnsi="Consolas" w:cs="Times New Roman"/>
+          <w:color w:val="D4D4D4"/>
+          <w:sz w:val="21"/>
+          <w:szCs w:val="21"/>
+          <w:lang w:val="en-US" w:eastAsia="zh-TW"/>
+        </w:rPr>
+        <w:t>    </w:t>
+      </w:r>
+      <w:r>
+        <w:rPr>
+          <w:rFonts w:ascii="Consolas" w:eastAsia="Times New Roman" w:hAnsi="Consolas" w:cs="Times New Roman"/>
+          <w:color w:val="DCDCAA"/>
+          <w:sz w:val="21"/>
+          <w:szCs w:val="21"/>
+          <w:lang w:val="en-US" w:eastAsia="zh-TW"/>
+        </w:rPr>
+        <w:t>glUniform1</w:t>
+      </w:r>
+      <w:proofErr w:type="gramStart"/>
+      <w:r>
+        <w:rPr>
+          <w:rFonts w:ascii="Consolas" w:eastAsia="Times New Roman" w:hAnsi="Consolas" w:cs="Times New Roman"/>
+          <w:color w:val="DCDCAA"/>
+          <w:sz w:val="21"/>
+          <w:szCs w:val="21"/>
+          <w:lang w:val="en-US" w:eastAsia="zh-TW"/>
+        </w:rPr>
+        <w:t>i</w:t>
+      </w:r>
+      <w:r>
+        <w:rPr>
+          <w:rFonts w:ascii="Consolas" w:eastAsia="Times New Roman" w:hAnsi="Consolas" w:cs="Times New Roman"/>
+          <w:color w:val="D4D4D4"/>
+          <w:sz w:val="21"/>
+          <w:szCs w:val="21"/>
+          <w:lang w:val="en-US" w:eastAsia="zh-TW"/>
+        </w:rPr>
+        <w:t>(</w:t>
+      </w:r>
+      <w:proofErr w:type="spellStart"/>
+      <w:proofErr w:type="gramEnd"/>
+      <w:r>
+        <w:rPr>
+          <w:rFonts w:ascii="Consolas" w:eastAsia="Times New Roman" w:hAnsi="Consolas" w:cs="Times New Roman"/>
+          <w:color w:val="DCDCAA"/>
+          <w:sz w:val="21"/>
+          <w:szCs w:val="21"/>
+          <w:lang w:val="en-US" w:eastAsia="zh-TW"/>
+        </w:rPr>
+        <w:t>glGetUniformLocation</w:t>
+      </w:r>
+      <w:proofErr w:type="spellEnd"/>
+      <w:r>
+        <w:rPr>
+          <w:rFonts w:ascii="Consolas" w:eastAsia="Times New Roman" w:hAnsi="Consolas" w:cs="Times New Roman"/>
+          <w:color w:val="D4D4D4"/>
+          <w:sz w:val="21"/>
+          <w:szCs w:val="21"/>
+          <w:lang w:val="en-US" w:eastAsia="zh-TW"/>
+        </w:rPr>
+        <w:t>(ID, </w:t>
+      </w:r>
+      <w:proofErr w:type="spellStart"/>
+      <w:r>
+        <w:rPr>
+          <w:rFonts w:ascii="Consolas" w:eastAsia="Times New Roman" w:hAnsi="Consolas" w:cs="Times New Roman"/>
+          <w:color w:val="9CDCFE"/>
+          <w:sz w:val="21"/>
+          <w:szCs w:val="21"/>
+          <w:lang w:val="en-US" w:eastAsia="zh-TW"/>
+        </w:rPr>
+        <w:t>name</w:t>
+      </w:r>
+      <w:r>
+        <w:rPr>
+          <w:rFonts w:ascii="Consolas" w:eastAsia="Times New Roman" w:hAnsi="Consolas" w:cs="Times New Roman"/>
+          <w:color w:val="D4D4D4"/>
+          <w:sz w:val="21"/>
+          <w:szCs w:val="21"/>
+          <w:lang w:val="en-US" w:eastAsia="zh-TW"/>
+        </w:rPr>
+        <w:t>.</w:t>
+      </w:r>
+      <w:r>
+        <w:rPr>
+          <w:rFonts w:ascii="Consolas" w:eastAsia="Times New Roman" w:hAnsi="Consolas" w:cs="Times New Roman"/>
+          <w:color w:val="DCDCAA"/>
+          <w:sz w:val="21"/>
+          <w:szCs w:val="21"/>
+          <w:lang w:val="en-US" w:eastAsia="zh-TW"/>
+        </w:rPr>
+        <w:t>c_str</w:t>
+      </w:r>
+      <w:proofErr w:type="spellEnd"/>
+      <w:r>
+        <w:rPr>
+          <w:rFonts w:ascii="Consolas" w:eastAsia="Times New Roman" w:hAnsi="Consolas" w:cs="Times New Roman"/>
+          <w:color w:val="D4D4D4"/>
+          <w:sz w:val="21"/>
+          <w:szCs w:val="21"/>
+          <w:lang w:val="en-US" w:eastAsia="zh-TW"/>
+        </w:rPr>
+        <w:t>()), value); </w:t>
+      </w:r>
+    </w:p>
+    <w:p>
+      <w:pPr>
+        <w:shd w:val="clear" w:color="auto" w:fill="1E1E1E"/>
+        <w:spacing w:line="285" w:lineRule="atLeast"/>
+        <w:rPr>
+          <w:rFonts w:ascii="Consolas" w:eastAsia="Times New Roman" w:hAnsi="Consolas" w:cs="Times New Roman"/>
+          <w:color w:val="D4D4D4"/>
+          <w:sz w:val="21"/>
+          <w:szCs w:val="21"/>
+          <w:lang w:val="en-US" w:eastAsia="zh-TW"/>
+        </w:rPr>
+      </w:pPr>
+      <w:r>
+        <w:rPr>
+          <w:rFonts w:ascii="Consolas" w:eastAsia="Times New Roman" w:hAnsi="Consolas" w:cs="Times New Roman"/>
+          <w:color w:val="D4D4D4"/>
+          <w:sz w:val="21"/>
+          <w:szCs w:val="21"/>
+          <w:lang w:val="en-US" w:eastAsia="zh-TW"/>
+        </w:rPr>
+        <w:t>}</w:t>
+      </w:r>
+    </w:p>
+    <w:p>
+      <w:pPr>
+        <w:pStyle w:val="Caption"/>
+      </w:pPr>
+      <w:r>
+        <w:t xml:space="preserve">Kuva </w:t>
+      </w:r>
+      <w:r>
+        <w:fldChar w:fldCharType="begin"/>
+      </w:r>
+      <w:r>
+        <w:instrText xml:space="preserve"> SEQ Kuva \* ARABIC </w:instrText>
+      </w:r>
+      <w:r>
+        <w:fldChar w:fldCharType="separate"/>
+      </w:r>
+      <w:r>
+        <w:rPr>
+          <w:noProof/>
+        </w:rPr>
+        <w:t>7</w:t>
+      </w:r>
+      <w:r>
+        <w:fldChar w:fldCharType="end"/>
+      </w:r>
+      <w:r>
+        <w:t xml:space="preserve"> Kokonaisluvun asettaminen </w:t>
+      </w:r>
+      <w:proofErr w:type="spellStart"/>
+      <w:r>
+        <w:t>Shader</w:t>
+      </w:r>
+      <w:proofErr w:type="spellEnd"/>
+      <w:r>
+        <w:t>-luokassa.</w:t>
+      </w:r>
+    </w:p>
+    <w:p>
       <w:pPr>
         <w:pStyle w:val="Heading3"/>
       </w:pPr>
@@ -10177,113 +10876,113 @@
         <w:rPr>
           <w:lang w:val="fi-FI"/>
         </w:rPr>
+        <w:t>Kameran määrittely</w:t>
+      </w:r>
+    </w:p>
+    <w:p>
+      <w:r>
+        <w:t xml:space="preserve">Äänentoistoon tarkoitettuja ohjelmistokirjastoja löytyy valtava määrä. </w:t>
+      </w:r>
+    </w:p>
+    <w:p/>
+    <w:p>
+      <w:pPr>
+        <w:pStyle w:val="Heading2"/>
+        <w:rPr>
+          <w:lang w:val="fi-FI"/>
+        </w:rPr>
+      </w:pPr>
+      <w:r>
+        <w:rPr>
+          <w:lang w:val="fi-FI"/>
+        </w:rPr>
+        <w:t>3d-mallien lataaminen</w:t>
+      </w:r>
+    </w:p>
+    <w:p>
+      <w:r>
+        <w:t xml:space="preserve">Äänentoistoon tarkoitettuja ohjelmistokirjastoja löytyy valtava määrä. </w:t>
+      </w:r>
+    </w:p>
+    <w:p/>
+    <w:p>
+      <w:pPr>
+        <w:pStyle w:val="Heading2"/>
+        <w:rPr>
+          <w:lang w:val="fi-FI"/>
+        </w:rPr>
+      </w:pPr>
+      <w:r>
+        <w:rPr>
+          <w:lang w:val="fi-FI"/>
+        </w:rPr>
+        <w:t>Liikkumisen ja interaktiivisuuden lisääminen peliin</w:t>
+      </w:r>
+    </w:p>
+    <w:p>
+      <w:r>
+        <w:t xml:space="preserve">Äänentoistoon tarkoitettuja ohjelmistokirjastoja löytyy valtava määrä. </w:t>
+      </w:r>
+    </w:p>
+    <w:p/>
+    <w:p>
+      <w:pPr>
+        <w:pStyle w:val="Heading2"/>
+        <w:rPr>
+          <w:lang w:val="fi-FI"/>
+        </w:rPr>
+      </w:pPr>
+      <w:r>
+        <w:rPr>
+          <w:lang w:val="fi-FI"/>
+        </w:rPr>
+        <w:t>Pelin luokat</w:t>
+      </w:r>
+    </w:p>
+    <w:p>
+      <w:pPr>
+        <w:pStyle w:val="Heading3"/>
+      </w:pPr>
+      <w:r>
+        <w:t>Camera-</w:t>
+      </w:r>
+      <w:proofErr w:type="spellStart"/>
+      <w:r>
+        <w:t>luokka</w:t>
+      </w:r>
+      <w:proofErr w:type="spellEnd"/>
+    </w:p>
+    <w:p>
+      <w:r>
+        <w:t xml:space="preserve">Äänentoistoon tarkoitettuja ohjelmistokirjastoja löytyy valtava määrä. </w:t>
+      </w:r>
+    </w:p>
+    <w:p/>
+    <w:p>
+      <w:pPr>
+        <w:pStyle w:val="Heading3"/>
+      </w:pPr>
+      <w:r>
+        <w:t>Shader-</w:t>
+      </w:r>
+      <w:proofErr w:type="spellStart"/>
+      <w:r>
+        <w:t>luokka</w:t>
+      </w:r>
+      <w:proofErr w:type="spellEnd"/>
+    </w:p>
+    <w:p>
+      <w:r>
+        <w:t xml:space="preserve">Äänentoistoon tarkoitettuja ohjelmistokirjastoja löytyy valtava määrä. </w:t>
+      </w:r>
+    </w:p>
+    <w:p/>
+    <w:p>
+      <w:pPr>
+        <w:pStyle w:val="Heading3"/>
+      </w:pPr>
+      <w:r>
         <w:lastRenderedPageBreak/>
-        <w:t>Kameran määrittely</w:t>
-      </w:r>
-    </w:p>
-    <w:p>
-      <w:r>
-        <w:t xml:space="preserve">Äänentoistoon tarkoitettuja ohjelmistokirjastoja löytyy valtava määrä. </w:t>
-      </w:r>
-    </w:p>
-    <w:p/>
-    <w:p>
-      <w:pPr>
-        <w:pStyle w:val="Heading2"/>
-        <w:rPr>
-          <w:lang w:val="fi-FI"/>
-        </w:rPr>
-      </w:pPr>
-      <w:r>
-        <w:rPr>
-          <w:lang w:val="fi-FI"/>
-        </w:rPr>
-        <w:t>3d-mallien lataaminen</w:t>
-      </w:r>
-    </w:p>
-    <w:p>
-      <w:r>
-        <w:t xml:space="preserve">Äänentoistoon tarkoitettuja ohjelmistokirjastoja löytyy valtava määrä. </w:t>
-      </w:r>
-    </w:p>
-    <w:p/>
-    <w:p>
-      <w:pPr>
-        <w:pStyle w:val="Heading2"/>
-        <w:rPr>
-          <w:lang w:val="fi-FI"/>
-        </w:rPr>
-      </w:pPr>
-      <w:r>
-        <w:rPr>
-          <w:lang w:val="fi-FI"/>
-        </w:rPr>
-        <w:t>Liikkumisen ja interaktiivisuuden lisääminen peliin</w:t>
-      </w:r>
-    </w:p>
-    <w:p>
-      <w:r>
-        <w:t xml:space="preserve">Äänentoistoon tarkoitettuja ohjelmistokirjastoja löytyy valtava määrä. </w:t>
-      </w:r>
-    </w:p>
-    <w:p/>
-    <w:p>
-      <w:pPr>
-        <w:pStyle w:val="Heading2"/>
-        <w:rPr>
-          <w:lang w:val="fi-FI"/>
-        </w:rPr>
-      </w:pPr>
-      <w:r>
-        <w:rPr>
-          <w:lang w:val="fi-FI"/>
-        </w:rPr>
-        <w:t>Pelin luokat</w:t>
-      </w:r>
-    </w:p>
-    <w:p>
-      <w:pPr>
-        <w:pStyle w:val="Heading3"/>
-      </w:pPr>
-      <w:r>
-        <w:t>Camera-</w:t>
-      </w:r>
-      <w:proofErr w:type="spellStart"/>
-      <w:r>
-        <w:t>luokka</w:t>
-      </w:r>
-      <w:proofErr w:type="spellEnd"/>
-    </w:p>
-    <w:p>
-      <w:r>
-        <w:t xml:space="preserve">Äänentoistoon tarkoitettuja ohjelmistokirjastoja löytyy valtava määrä. </w:t>
-      </w:r>
-    </w:p>
-    <w:p/>
-    <w:p>
-      <w:pPr>
-        <w:pStyle w:val="Heading3"/>
-      </w:pPr>
-      <w:r>
-        <w:t>Shader-</w:t>
-      </w:r>
-      <w:proofErr w:type="spellStart"/>
-      <w:r>
-        <w:t>luokka</w:t>
-      </w:r>
-      <w:proofErr w:type="spellEnd"/>
-    </w:p>
-    <w:p>
-      <w:r>
-        <w:t xml:space="preserve">Äänentoistoon tarkoitettuja ohjelmistokirjastoja löytyy valtava määrä. </w:t>
-      </w:r>
-    </w:p>
-    <w:p/>
-    <w:p>
-      <w:pPr>
-        <w:pStyle w:val="Heading3"/>
-      </w:pPr>
-      <w:r>
         <w:t>Model-</w:t>
       </w:r>
       <w:proofErr w:type="spellStart"/>
@@ -12915,7 +13614,7 @@
         <w:rPr>
           <w:noProof/>
         </w:rPr>
-        <w:t>7</w:t>
+        <w:t>8</w:t>
       </w:r>
       <w:r>
         <w:fldChar w:fldCharType="end"/>
@@ -13005,7 +13704,7 @@
         <w:rPr>
           <w:noProof/>
         </w:rPr>
-        <w:t>8</w:t>
+        <w:t>9</w:t>
       </w:r>
       <w:r>
         <w:fldChar w:fldCharType="end"/>
@@ -13384,7 +14083,7 @@
         <w:rPr>
           <w:noProof/>
         </w:rPr>
-        <w:t>9</w:t>
+        <w:t>10</w:t>
       </w:r>
       <w:r>
         <w:fldChar w:fldCharType="end"/>
@@ -13617,7 +14316,7 @@
         <w:rPr>
           <w:noProof/>
         </w:rPr>
-        <w:t>10</w:t>
+        <w:t>11</w:t>
       </w:r>
       <w:r>
         <w:fldChar w:fldCharType="end"/>
@@ -14956,7 +15655,7 @@
         <w:rPr>
           <w:noProof/>
         </w:rPr>
-        <w:t>11</w:t>
+        <w:t>12</w:t>
       </w:r>
       <w:r>
         <w:fldChar w:fldCharType="end"/>
@@ -15097,7 +15796,7 @@
         <w:rPr>
           <w:noProof/>
         </w:rPr>
-        <w:t>12</w:t>
+        <w:t>13</w:t>
       </w:r>
       <w:r>
         <w:fldChar w:fldCharType="end"/>
@@ -15227,7 +15926,7 @@
         <w:rPr>
           <w:noProof/>
         </w:rPr>
-        <w:t>13</w:t>
+        <w:t>14</w:t>
       </w:r>
       <w:r>
         <w:fldChar w:fldCharType="end"/>
@@ -16074,7 +16773,7 @@
       </w:pPr>
     </w:pPrDefault>
   </w:docDefaults>
-  <w:latentStyles w:defLockedState="0" w:defUIPriority="99" w:defSemiHidden="0" w:defUnhideWhenUsed="0" w:defQFormat="0" w:count="377">
+  <w:latentStyles w:defLockedState="0" w:defUIPriority="99" w:defSemiHidden="0" w:defUnhideWhenUsed="0" w:defQFormat="0" w:count="376">
     <w:lsdException w:name="Normal" w:uiPriority="0" w:qFormat="1"/>
     <w:lsdException w:name="heading 1" w:uiPriority="9" w:qFormat="1"/>
     <w:lsdException w:name="heading 2" w:semiHidden="1" w:uiPriority="9" w:unhideWhenUsed="1" w:qFormat="1"/>
@@ -16180,6 +16879,7 @@
     <w:lsdException w:name="HTML Sample" w:semiHidden="1" w:unhideWhenUsed="1"/>
     <w:lsdException w:name="HTML Typewriter" w:semiHidden="1" w:unhideWhenUsed="1"/>
     <w:lsdException w:name="HTML Variable" w:semiHidden="1" w:unhideWhenUsed="1"/>
+    <w:lsdException w:name="Normal Table" w:semiHidden="1" w:unhideWhenUsed="1"/>
     <w:lsdException w:name="annotation subject" w:semiHidden="1" w:unhideWhenUsed="1"/>
     <w:lsdException w:name="No List" w:semiHidden="1" w:unhideWhenUsed="1"/>
     <w:lsdException w:name="Outline List 1" w:semiHidden="1" w:unhideWhenUsed="1"/>
@@ -16225,9 +16925,11 @@
     <w:lsdException w:name="Table Subtle 1" w:semiHidden="1" w:unhideWhenUsed="1"/>
     <w:lsdException w:name="Table Subtle 2" w:semiHidden="1" w:unhideWhenUsed="1"/>
     <w:lsdException w:name="Table Web 1" w:semiHidden="1" w:unhideWhenUsed="1"/>
+    <w:lsdException w:name="Table Web 2" w:semiHidden="1" w:unhideWhenUsed="1"/>
     <w:lsdException w:name="Table Web 3" w:semiHidden="1" w:unhideWhenUsed="1"/>
     <w:lsdException w:name="Balloon Text" w:semiHidden="1" w:unhideWhenUsed="1"/>
     <w:lsdException w:name="Table Grid" w:uiPriority="59"/>
+    <w:lsdException w:name="Table Theme" w:semiHidden="1" w:unhideWhenUsed="1"/>
     <w:lsdException w:name="Placeholder Text" w:semiHidden="1"/>
     <w:lsdException w:name="No Spacing" w:uiPriority="1"/>
     <w:lsdException w:name="Light Shading" w:uiPriority="60"/>
@@ -16448,7 +17150,6 @@
     <w:lsdException w:name="Hashtag" w:semiHidden="1" w:unhideWhenUsed="1"/>
     <w:lsdException w:name="Unresolved Mention" w:semiHidden="1" w:unhideWhenUsed="1"/>
     <w:lsdException w:name="Smart Link" w:semiHidden="1" w:unhideWhenUsed="1"/>
-    <w:lsdException w:name="Smart Link Error" w:semiHidden="1" w:unhideWhenUsed="1"/>
   </w:latentStyles>
   <w:style w:type="paragraph" w:default="1" w:styleId="Normal">
     <w:name w:val="Normal"/>
@@ -17631,15 +18332,6 @@
 </file>
 
 <file path=customXml/item2.xml><?xml version="1.0" encoding="utf-8"?>
-<?mso-contentType ?>
-<FormTemplates xmlns="http://schemas.microsoft.com/sharepoint/v3/contenttype/forms">
-  <Display>DocumentLibraryForm</Display>
-  <Edit>DocumentLibraryForm</Edit>
-  <New>DocumentLibraryForm</New>
-</FormTemplates>
-</file>
-
-<file path=customXml/item3.xml><?xml version="1.0" encoding="utf-8"?>
 <p:properties xmlns:p="http://schemas.microsoft.com/office/2006/metadata/properties" xmlns:xsi="http://www.w3.org/2001/XMLSchema-instance" xmlns:pc="http://schemas.microsoft.com/office/infopath/2007/PartnerControls">
   <documentManagement>
     <a07c3fd0247140d68b99fdbcf50c8190 xmlns="25e7f6bf-72c1-4870-aa83-3dac08eebaf4">
@@ -17647,6 +18339,15 @@
     </a07c3fd0247140d68b99fdbcf50c8190>
   </documentManagement>
 </p:properties>
+</file>
+
+<file path=customXml/item3.xml><?xml version="1.0" encoding="utf-8"?>
+<?mso-contentType ?>
+<FormTemplates xmlns="http://schemas.microsoft.com/sharepoint/v3/contenttype/forms">
+  <Display>DocumentLibraryForm</Display>
+  <Edit>DocumentLibraryForm</Edit>
+  <New>DocumentLibraryForm</New>
+</FormTemplates>
 </file>
 
 <file path=customXml/item4.xml><?xml version="1.0" encoding="utf-8"?>
@@ -17672,14 +18373,6 @@
 </file>
 
 <file path=customXml/itemProps2.xml><?xml version="1.0" encoding="utf-8"?>
-<ds:datastoreItem xmlns:ds="http://schemas.openxmlformats.org/officeDocument/2006/customXml" ds:itemID="{626EEE82-AB03-4CE4-A4B0-6C7D231CB940}">
-  <ds:schemaRefs>
-    <ds:schemaRef ds:uri="http://schemas.microsoft.com/sharepoint/v3/contenttype/forms"/>
-  </ds:schemaRefs>
-</ds:datastoreItem>
-</file>
-
-<file path=customXml/itemProps3.xml><?xml version="1.0" encoding="utf-8"?>
 <ds:datastoreItem xmlns:ds="http://schemas.openxmlformats.org/officeDocument/2006/customXml" ds:itemID="{039FD115-B456-43C9-A533-28FEC231B3C8}">
   <ds:schemaRefs>
     <ds:schemaRef ds:uri="http://schemas.microsoft.com/office/2006/metadata/properties"/>
@@ -17689,8 +18382,16 @@
 </ds:datastoreItem>
 </file>
 
+<file path=customXml/itemProps3.xml><?xml version="1.0" encoding="utf-8"?>
+<ds:datastoreItem xmlns:ds="http://schemas.openxmlformats.org/officeDocument/2006/customXml" ds:itemID="{626EEE82-AB03-4CE4-A4B0-6C7D231CB940}">
+  <ds:schemaRefs>
+    <ds:schemaRef ds:uri="http://schemas.microsoft.com/sharepoint/v3/contenttype/forms"/>
+  </ds:schemaRefs>
+</ds:datastoreItem>
+</file>
+
 <file path=customXml/itemProps4.xml><?xml version="1.0" encoding="utf-8"?>
-<ds:datastoreItem xmlns:ds="http://schemas.openxmlformats.org/officeDocument/2006/customXml" ds:itemID="{4CD6B84A-F2A4-4C49-B0D6-68F59C4524B9}">
+<ds:datastoreItem xmlns:ds="http://schemas.openxmlformats.org/officeDocument/2006/customXml" ds:itemID="{57B53F77-75A9-4923-AAEB-655424B29806}">
   <ds:schemaRefs>
     <ds:schemaRef ds:uri="http://schemas.openxmlformats.org/officeDocument/2006/bibliography"/>
   </ds:schemaRefs>

</xml_diff>